<commit_message>
Aggiunta parte di Martin alla relazione
</commit_message>
<xml_diff>
--- a/Relazione/RelazionePMO.docx
+++ b/Relazione/RelazionePMO.docx
@@ -2822,11 +2822,153 @@
         </w:rPr>
       </w:pPr>
       <w:bookmarkStart w:id="6" w:name="_Toc95062561"/>
-      <w:r>
+    </w:p>
+    <w:p>
+      <w:pPr>
+        <w:pStyle w:val="Titolo2"/>
+        <w:jc w:val="center"/>
         <w:rPr>
           <w:sz w:val="36"/>
           <w:szCs w:val="36"/>
         </w:rPr>
+      </w:pPr>
+    </w:p>
+    <w:p>
+      <w:pPr>
+        <w:pStyle w:val="Titolo2"/>
+        <w:jc w:val="center"/>
+        <w:rPr>
+          <w:sz w:val="36"/>
+          <w:szCs w:val="36"/>
+        </w:rPr>
+      </w:pPr>
+    </w:p>
+    <w:p>
+      <w:pPr>
+        <w:pStyle w:val="Titolo2"/>
+        <w:jc w:val="center"/>
+        <w:rPr>
+          <w:sz w:val="36"/>
+          <w:szCs w:val="36"/>
+        </w:rPr>
+      </w:pPr>
+    </w:p>
+    <w:p>
+      <w:pPr>
+        <w:pStyle w:val="Titolo2"/>
+        <w:jc w:val="center"/>
+        <w:rPr>
+          <w:sz w:val="36"/>
+          <w:szCs w:val="36"/>
+        </w:rPr>
+      </w:pPr>
+    </w:p>
+    <w:p>
+      <w:pPr>
+        <w:pStyle w:val="Titolo2"/>
+        <w:jc w:val="center"/>
+        <w:rPr>
+          <w:sz w:val="36"/>
+          <w:szCs w:val="36"/>
+        </w:rPr>
+      </w:pPr>
+    </w:p>
+    <w:p>
+      <w:pPr>
+        <w:pStyle w:val="Titolo2"/>
+        <w:jc w:val="center"/>
+        <w:rPr>
+          <w:sz w:val="36"/>
+          <w:szCs w:val="36"/>
+        </w:rPr>
+      </w:pPr>
+    </w:p>
+    <w:p>
+      <w:pPr>
+        <w:pStyle w:val="Titolo2"/>
+        <w:jc w:val="center"/>
+        <w:rPr>
+          <w:sz w:val="36"/>
+          <w:szCs w:val="36"/>
+        </w:rPr>
+      </w:pPr>
+    </w:p>
+    <w:p>
+      <w:pPr>
+        <w:pStyle w:val="Titolo2"/>
+        <w:jc w:val="center"/>
+        <w:rPr>
+          <w:sz w:val="36"/>
+          <w:szCs w:val="36"/>
+        </w:rPr>
+      </w:pPr>
+    </w:p>
+    <w:p>
+      <w:pPr>
+        <w:pStyle w:val="Titolo2"/>
+        <w:jc w:val="center"/>
+        <w:rPr>
+          <w:sz w:val="36"/>
+          <w:szCs w:val="36"/>
+        </w:rPr>
+      </w:pPr>
+    </w:p>
+    <w:p>
+      <w:pPr>
+        <w:pStyle w:val="Titolo2"/>
+        <w:jc w:val="center"/>
+        <w:rPr>
+          <w:sz w:val="36"/>
+          <w:szCs w:val="36"/>
+        </w:rPr>
+      </w:pPr>
+    </w:p>
+    <w:p>
+      <w:pPr>
+        <w:pStyle w:val="Titolo2"/>
+        <w:jc w:val="center"/>
+        <w:rPr>
+          <w:sz w:val="36"/>
+          <w:szCs w:val="36"/>
+        </w:rPr>
+      </w:pPr>
+    </w:p>
+    <w:p>
+      <w:pPr>
+        <w:pStyle w:val="Titolo2"/>
+        <w:jc w:val="center"/>
+        <w:rPr>
+          <w:sz w:val="36"/>
+          <w:szCs w:val="36"/>
+        </w:rPr>
+      </w:pPr>
+    </w:p>
+    <w:p>
+      <w:pPr>
+        <w:pStyle w:val="Titolo2"/>
+        <w:jc w:val="center"/>
+        <w:rPr>
+          <w:sz w:val="36"/>
+          <w:szCs w:val="36"/>
+        </w:rPr>
+      </w:pPr>
+    </w:p>
+    <w:p/>
+    <w:p>
+      <w:pPr>
+        <w:pStyle w:val="Titolo2"/>
+        <w:jc w:val="center"/>
+        <w:rPr>
+          <w:sz w:val="36"/>
+          <w:szCs w:val="36"/>
+        </w:rPr>
+      </w:pPr>
+      <w:r>
+        <w:rPr>
+          <w:sz w:val="36"/>
+          <w:szCs w:val="36"/>
+        </w:rPr>
+        <w:lastRenderedPageBreak/>
         <w:t xml:space="preserve">2.2 </w:t>
       </w:r>
       <w:r>
@@ -3147,7 +3289,6 @@
           <w:sz w:val="28"/>
           <w:szCs w:val="28"/>
         </w:rPr>
-        <w:lastRenderedPageBreak/>
         <w:t>L’interfaccia è fondamentale in quanto oltre a leggere i parcheggi da un file seguendo una stretta formattazione (si assume che il file sia ben formattato al primo avvio) li riscrive, permettendo un riutilizzo consono dei parcheggi che vengono gestiti. L’interfaccia è parametrizzata in caso in futuro si voglia leggere da file nuovi tipi di oggetti e come interfaccia permette alle classi che la implementano di gestire autonomamente la lettura</w:t>
       </w:r>
       <w:r>
@@ -3225,7 +3366,16 @@
           <w:sz w:val="28"/>
           <w:szCs w:val="28"/>
         </w:rPr>
-        <w:t xml:space="preserve"> poiché per come è progettata (mettendola in parole semplice è un contenitore di parcheggi e abbonamenti) non si è reso necessario avere un tipo che fornisse un contratto da seguire. Andando a vedere la classe di gestione fornisce gli abbonamenti e i parcheggi e non si riesce a pensare a cosa potrebbe fornire in più rispetto a ciò. </w:t>
+        <w:t xml:space="preserve"> poiché per come è progettata (mettendola in parole semplice è un contenitore di parcheggi e abbonamenti) non si è reso necessario avere un tipo che fornisse un contratto da seguire. Andando a vedere la classe di gestione fornisce gli abbonamenti e i parcheggi e non si riesce a pensare a cosa potrebbe fornire in più </w:t>
+      </w:r>
+      <w:r>
+        <w:rPr>
+          <w:rFonts w:cstheme="minorHAnsi"/>
+          <w:sz w:val="28"/>
+          <w:szCs w:val="28"/>
+        </w:rPr>
+        <w:lastRenderedPageBreak/>
+        <w:t xml:space="preserve">rispetto a ciò. </w:t>
       </w:r>
       <w:r>
         <w:rPr>
@@ -3324,51 +3474,7 @@
     </w:p>
     <w:p>
       <w:pPr>
-        <w:rPr>
-          <w:rFonts w:cstheme="minorHAnsi"/>
-          <w:sz w:val="28"/>
-          <w:szCs w:val="28"/>
-        </w:rPr>
-      </w:pPr>
-    </w:p>
-    <w:p>
-      <w:pPr>
-        <w:rPr>
-          <w:rFonts w:cstheme="minorHAnsi"/>
-          <w:sz w:val="28"/>
-          <w:szCs w:val="28"/>
-        </w:rPr>
-      </w:pPr>
-    </w:p>
-    <w:p>
-      <w:pPr>
-        <w:rPr>
-          <w:rFonts w:cstheme="minorHAnsi"/>
-          <w:sz w:val="28"/>
-          <w:szCs w:val="28"/>
-        </w:rPr>
-      </w:pPr>
-    </w:p>
-    <w:p>
-      <w:pPr>
-        <w:rPr>
-          <w:rFonts w:cstheme="minorHAnsi"/>
-          <w:sz w:val="28"/>
-          <w:szCs w:val="28"/>
-        </w:rPr>
-      </w:pPr>
-    </w:p>
-    <w:p>
-      <w:pPr>
-        <w:rPr>
-          <w:rFonts w:cstheme="minorHAnsi"/>
-          <w:sz w:val="28"/>
-          <w:szCs w:val="28"/>
-        </w:rPr>
-      </w:pPr>
-    </w:p>
-    <w:p>
-      <w:pPr>
+        <w:spacing w:after="0"/>
         <w:rPr>
           <w:rFonts w:cstheme="minorHAnsi"/>
           <w:sz w:val="28"/>
@@ -3391,7 +3497,6 @@
           <w:sz w:val="32"/>
           <w:szCs w:val="32"/>
         </w:rPr>
-        <w:lastRenderedPageBreak/>
         <w:t>Tommaso</w:t>
       </w:r>
       <w:r>
@@ -3821,6 +3926,7 @@
           <w:sz w:val="28"/>
           <w:szCs w:val="28"/>
         </w:rPr>
+        <w:lastRenderedPageBreak/>
         <w:t>Per cui notiamo che la natura di questo problema diverge da quelle gestionali dei problemi di più alto livello.</w:t>
       </w:r>
     </w:p>
@@ -3901,7 +4007,6 @@
           <w:sz w:val="28"/>
           <w:szCs w:val="28"/>
         </w:rPr>
-        <w:lastRenderedPageBreak/>
         <w:t>Passiamo ora a vedere come possiamo implementare questa soluzione e come possiamo legare tutte le entità che concorrono alla risoluzione del problema. A questo proposito useremo uno schema UML:</w:t>
       </w:r>
     </w:p>
@@ -4047,7 +4152,16 @@
           <w:sz w:val="28"/>
           <w:szCs w:val="28"/>
         </w:rPr>
-        <w:t xml:space="preserve"> ad implementare tale interfaccia poiché abbiamo detto di volerci mantenere il più indipendenti e generali possibili. In tale classe astratta andiamo a specificare la struttura algoritmica per la creazione di un posto, e tale operazione dovrà differire per alcuni passi e dettagli a seconda delle sottoclassi. Questo lo facciamo in accordo con la progettazione indicata dal pattern scelto. Il Template Method, infatti, mi consente di ridefinire certi passi di un algoritmo senza cambiare la struttura di esso. In particolare, tale algoritmo viene definito all’interno del </w:t>
+        <w:t xml:space="preserve"> ad implementare tale interfaccia poiché abbiamo detto di volerci mantenere il più indipendenti e generali possibili. In tale classe astratta andiamo a specificare la struttura algoritmica per la creazione di un posto, e tale operazione dovrà differire per alcuni passi e dettagli a seconda delle sottoclassi. Questo lo facciamo in accordo con la progettazione indicata dal pattern scelto. Il Template Method, infatti, mi consente di ridefinire certi </w:t>
+      </w:r>
+      <w:r>
+        <w:rPr>
+          <w:rFonts w:cstheme="minorHAnsi"/>
+          <w:sz w:val="28"/>
+          <w:szCs w:val="28"/>
+        </w:rPr>
+        <w:lastRenderedPageBreak/>
+        <w:t xml:space="preserve">passi di un algoritmo senza cambiare la struttura di esso. In particolare, tale algoritmo viene definito all’interno del </w:t>
       </w:r>
       <w:r>
         <w:rPr>
@@ -4205,7 +4319,6 @@
           <w:szCs w:val="28"/>
           <w:u w:val="single"/>
         </w:rPr>
-        <w:lastRenderedPageBreak/>
         <w:t>Supercharger</w:t>
       </w:r>
       <w:proofErr w:type="spellEnd"/>
@@ -4472,6 +4585,7 @@
           <w:sz w:val="28"/>
           <w:szCs w:val="28"/>
         </w:rPr>
+        <w:lastRenderedPageBreak/>
         <w:drawing>
           <wp:inline distT="0" distB="0" distL="0" distR="0" wp14:anchorId="4BEC7396" wp14:editId="43938A25">
             <wp:extent cx="5321300" cy="1409917"/>
@@ -4629,7 +4743,6 @@
           <w:sz w:val="32"/>
           <w:szCs w:val="32"/>
         </w:rPr>
-        <w:lastRenderedPageBreak/>
         <w:t>Leonardo Bigelli</w:t>
       </w:r>
     </w:p>
@@ -4856,7 +4969,16 @@
           <w:sz w:val="28"/>
           <w:szCs w:val="28"/>
         </w:rPr>
-        <w:t xml:space="preserve"> (per le auto o per le moto), un insieme di abbonamenti e anche un numero di monopattini disponibili per il noleggio. Tutte queste componenti che vanno ad astrarre il parcheggio in sé sono gestite in maniere dinamica, tramite l’utilizzo di collezioni che il linguaggio ci mette a disposizione. Il parcheggio è definito con caratteristiche il cui numero può variare a seconda di come viene richiesta l’istanza di un nuovo oggetto. La classe Parcheggio.java non è altro che l’interfaccia dove al suo interno sono presenti i messaggi che più comunemente un parcheggio scambierà con altre entità.  Un parcheggio permette di aggiungere un nuovo veicolo e quindi di parcheggiarlo, liberare un posto occupato, noleggiare un monopattino e, di conseguenza, anche di restituirlo, fornire una lista di veicoli parcheggiati in esso e fornire anche il numero di posti specifici al suo interno. In particolare quest</w:t>
+        <w:t xml:space="preserve"> (per le auto o per le moto), un insieme di abbonamenti e anche un numero di monopattini disponibili per il noleggio. Tutte queste componenti che vanno ad astrarre il parcheggio in sé sono gestite in maniere dinamica, tramite l’utilizzo di collezioni che il linguaggio ci mette a disposizione. Il parcheggio è definito con caratteristiche il cui numero può variare a seconda di come viene richiesta </w:t>
+      </w:r>
+      <w:r>
+        <w:rPr>
+          <w:rFonts w:cstheme="minorHAnsi"/>
+          <w:sz w:val="28"/>
+          <w:szCs w:val="28"/>
+        </w:rPr>
+        <w:lastRenderedPageBreak/>
+        <w:t>l’istanza di un nuovo oggetto. La classe Parcheggio.java non è altro che l’interfaccia dove al suo interno sono presenti i messaggi che più comunemente un parcheggio scambierà con altre entità.  Un parcheggio permette di aggiungere un nuovo veicolo e quindi di parcheggiarlo, liberare un posto occupato, noleggiare un monopattino e, di conseguenza, anche di restituirlo, fornire una lista di veicoli parcheggiati in esso e fornire anche il numero di posti specifici al suo interno. In particolare quest</w:t>
       </w:r>
       <w:r>
         <w:rPr>
@@ -4923,39 +5045,18 @@
     </w:p>
     <w:p>
       <w:pPr>
-        <w:jc w:val="both"/>
-        <w:rPr>
-          <w:rFonts w:cstheme="minorHAnsi"/>
-          <w:sz w:val="28"/>
-          <w:szCs w:val="28"/>
-        </w:rPr>
-      </w:pPr>
-    </w:p>
-    <w:p>
-      <w:pPr>
-        <w:jc w:val="both"/>
-        <w:rPr>
-          <w:rFonts w:cstheme="minorHAnsi"/>
-          <w:sz w:val="28"/>
-          <w:szCs w:val="28"/>
-        </w:rPr>
-      </w:pPr>
-    </w:p>
-    <w:p>
-      <w:pPr>
-        <w:rPr>
-          <w:rFonts w:cstheme="minorHAnsi"/>
-          <w:sz w:val="28"/>
-          <w:szCs w:val="28"/>
-        </w:rPr>
-      </w:pPr>
-      <w:r>
-        <w:rPr>
-          <w:rFonts w:cstheme="minorHAnsi"/>
-          <w:sz w:val="28"/>
-          <w:szCs w:val="28"/>
-        </w:rPr>
-        <w:lastRenderedPageBreak/>
+        <w:rPr>
+          <w:rFonts w:cstheme="minorHAnsi"/>
+          <w:sz w:val="28"/>
+          <w:szCs w:val="28"/>
+        </w:rPr>
+      </w:pPr>
+      <w:r>
+        <w:rPr>
+          <w:rFonts w:cstheme="minorHAnsi"/>
+          <w:sz w:val="28"/>
+          <w:szCs w:val="28"/>
+        </w:rPr>
         <w:t>Il parcheggio è identificato da un codice alfanumerico univoco (id). Una caratteristica fondamentale è data dal primo carattere di questo codice:</w:t>
       </w:r>
     </w:p>
@@ -5044,16 +5145,6 @@
           <w:szCs w:val="28"/>
         </w:rPr>
       </w:pPr>
-    </w:p>
-    <w:p>
-      <w:pPr>
-        <w:jc w:val="both"/>
-        <w:rPr>
-          <w:rFonts w:cstheme="minorHAnsi"/>
-          <w:sz w:val="28"/>
-          <w:szCs w:val="28"/>
-        </w:rPr>
-      </w:pPr>
       <w:r>
         <w:rPr>
           <w:rFonts w:cstheme="minorHAnsi"/>
@@ -5062,16 +5153,6 @@
         </w:rPr>
         <w:t>Successivamente sono descritte le problematiche e le loro gestioni, vengono citate solamente questioni più complesse dal punto di vista algoritmico.</w:t>
       </w:r>
-    </w:p>
-    <w:p>
-      <w:pPr>
-        <w:jc w:val="both"/>
-        <w:rPr>
-          <w:rFonts w:cstheme="minorHAnsi"/>
-          <w:sz w:val="28"/>
-          <w:szCs w:val="28"/>
-        </w:rPr>
-      </w:pPr>
     </w:p>
     <w:p>
       <w:pPr>
@@ -5258,6 +5339,7 @@
           <w:sz w:val="28"/>
           <w:szCs w:val="28"/>
         </w:rPr>
+        <w:lastRenderedPageBreak/>
         <w:t>AltezzaMassimaConsentitaException</w:t>
       </w:r>
       <w:proofErr w:type="spellEnd"/>
@@ -5403,26 +5485,13 @@
         <w:jc w:val="both"/>
         <w:rPr>
           <w:rFonts w:cstheme="minorHAnsi"/>
-          <w:sz w:val="28"/>
-          <w:szCs w:val="28"/>
-        </w:rPr>
-      </w:pPr>
-    </w:p>
-    <w:p>
-      <w:pPr>
-        <w:jc w:val="both"/>
-        <w:rPr>
-          <w:rFonts w:cstheme="minorHAnsi"/>
           <w:color w:val="FF0000"/>
           <w:sz w:val="28"/>
           <w:szCs w:val="28"/>
           <w:u w:val="single"/>
         </w:rPr>
       </w:pPr>
-    </w:p>
-    <w:p>
-      <w:pPr>
-        <w:jc w:val="both"/>
+      <w:r>
         <w:rPr>
           <w:rFonts w:cstheme="minorHAnsi"/>
           <w:color w:val="FF0000"/>
@@ -5430,28 +5499,6 @@
           <w:szCs w:val="28"/>
           <w:u w:val="single"/>
         </w:rPr>
-      </w:pPr>
-    </w:p>
-    <w:p>
-      <w:pPr>
-        <w:jc w:val="both"/>
-        <w:rPr>
-          <w:rFonts w:cstheme="minorHAnsi"/>
-          <w:color w:val="FF0000"/>
-          <w:sz w:val="28"/>
-          <w:szCs w:val="28"/>
-          <w:u w:val="single"/>
-        </w:rPr>
-      </w:pPr>
-      <w:r>
-        <w:rPr>
-          <w:rFonts w:cstheme="minorHAnsi"/>
-          <w:color w:val="FF0000"/>
-          <w:sz w:val="28"/>
-          <w:szCs w:val="28"/>
-          <w:u w:val="single"/>
-        </w:rPr>
-        <w:lastRenderedPageBreak/>
         <w:t>Noleggio monopattini</w:t>
       </w:r>
     </w:p>
@@ -5683,16 +5730,6 @@
         </w:rPr>
         <w:t xml:space="preserve"> un eccezione e l’auto non verrà parcheggiata.</w:t>
       </w:r>
-    </w:p>
-    <w:p>
-      <w:pPr>
-        <w:jc w:val="both"/>
-        <w:rPr>
-          <w:rFonts w:cstheme="minorHAnsi"/>
-          <w:sz w:val="28"/>
-          <w:szCs w:val="28"/>
-        </w:rPr>
-      </w:pPr>
     </w:p>
     <w:p>
       <w:pPr>
@@ -5800,58 +5837,6 @@
         </w:tabs>
         <w:rPr>
           <w:rFonts w:cstheme="minorHAnsi"/>
-          <w:sz w:val="28"/>
-          <w:szCs w:val="28"/>
-        </w:rPr>
-      </w:pPr>
-      <w:r>
-        <w:rPr>
-          <w:rFonts w:cstheme="minorHAnsi"/>
-          <w:sz w:val="28"/>
-          <w:szCs w:val="28"/>
-        </w:rPr>
-        <w:tab/>
-      </w:r>
-    </w:p>
-    <w:p>
-      <w:pPr>
-        <w:tabs>
-          <w:tab w:val="left" w:pos="2143"/>
-        </w:tabs>
-        <w:rPr>
-          <w:rFonts w:cstheme="minorHAnsi"/>
-          <w:b/>
-          <w:bCs/>
-          <w:color w:val="FF0000"/>
-          <w:sz w:val="28"/>
-          <w:szCs w:val="28"/>
-          <w:u w:val="single"/>
-        </w:rPr>
-      </w:pPr>
-    </w:p>
-    <w:p>
-      <w:pPr>
-        <w:tabs>
-          <w:tab w:val="left" w:pos="2143"/>
-        </w:tabs>
-        <w:rPr>
-          <w:rFonts w:cstheme="minorHAnsi"/>
-          <w:b/>
-          <w:bCs/>
-          <w:color w:val="FF0000"/>
-          <w:sz w:val="28"/>
-          <w:szCs w:val="28"/>
-          <w:u w:val="single"/>
-        </w:rPr>
-      </w:pPr>
-    </w:p>
-    <w:p>
-      <w:pPr>
-        <w:tabs>
-          <w:tab w:val="left" w:pos="2143"/>
-        </w:tabs>
-        <w:rPr>
-          <w:rFonts w:cstheme="minorHAnsi"/>
           <w:b/>
           <w:bCs/>
           <w:color w:val="FF0000"/>
@@ -6028,16 +6013,7 @@
           <w:sz w:val="28"/>
           <w:szCs w:val="28"/>
         </w:rPr>
-        <w:t xml:space="preserve">. La scelta di utilizzare una classe parametrizzata è dovuta perché i due sensori presi in questione avranno scambieranno con il resto del sistema lo stesso messaggio, ma esso avrà un valore di ritorno differente a seconda della tipologia del sensore. Infatti nel caso del sensore d’altezza, il metodo restituirà un valore di tipo Double (classe wrapper in quanto le classi parametrizzate non accettano tipi di dato primitivi). Mentre l’altro </w:t>
-      </w:r>
-      <w:r>
-        <w:rPr>
-          <w:rFonts w:cstheme="minorHAnsi"/>
-          <w:sz w:val="28"/>
-          <w:szCs w:val="28"/>
-        </w:rPr>
-        <w:lastRenderedPageBreak/>
-        <w:t>tipo di sensore dovrà comunicare il tipo di carburante, quindi u</w:t>
+        <w:t>. La scelta di utilizzare una classe parametrizzata è dovuta perché i due sensori presi in questione avranno scambieranno con il resto del sistema lo stesso messaggio, ma esso avrà un valore di ritorno differente a seconda della tipologia del sensore. Infatti nel caso del sensore d’altezza, il metodo restituirà un valore di tipo Double (classe wrapper in quanto le classi parametrizzate non accettano tipi di dato primitivi). Mentre l’altro tipo di sensore dovrà comunicare il tipo di carburante, quindi u</w:t>
       </w:r>
       <w:r>
         <w:rPr>
@@ -6083,6 +6059,7 @@
           <w:sz w:val="28"/>
           <w:szCs w:val="28"/>
         </w:rPr>
+        <w:lastRenderedPageBreak/>
         <w:t>L’immagine successiva rappresenta l’UML del Sensore e delle classi che lo utilizzano</w:t>
       </w:r>
       <w:r>
@@ -6419,6 +6396,843 @@
     </w:p>
     <w:p>
       <w:pPr>
+        <w:jc w:val="center"/>
+        <w:rPr>
+          <w:rFonts w:cstheme="minorHAnsi"/>
+          <w:sz w:val="32"/>
+          <w:szCs w:val="32"/>
+        </w:rPr>
+      </w:pPr>
+      <w:r>
+        <w:rPr>
+          <w:rFonts w:cstheme="minorHAnsi"/>
+          <w:sz w:val="32"/>
+          <w:szCs w:val="32"/>
+        </w:rPr>
+        <w:t>Martin Berardi</w:t>
+      </w:r>
+    </w:p>
+    <w:p>
+      <w:pPr>
+        <w:jc w:val="both"/>
+        <w:rPr>
+          <w:rFonts w:cstheme="minorHAnsi"/>
+          <w:sz w:val="28"/>
+          <w:szCs w:val="28"/>
+          <w:u w:val="single"/>
+        </w:rPr>
+      </w:pPr>
+      <w:r>
+        <w:rPr>
+          <w:rFonts w:cstheme="minorHAnsi"/>
+          <w:i/>
+          <w:iCs/>
+          <w:sz w:val="28"/>
+          <w:szCs w:val="28"/>
+          <w:u w:val="single"/>
+        </w:rPr>
+        <w:t>Classi</w:t>
+      </w:r>
+      <w:r>
+        <w:rPr>
+          <w:rFonts w:cstheme="minorHAnsi"/>
+          <w:sz w:val="28"/>
+          <w:szCs w:val="28"/>
+          <w:u w:val="single"/>
+        </w:rPr>
+        <w:t xml:space="preserve"> e </w:t>
+      </w:r>
+      <w:r>
+        <w:rPr>
+          <w:rFonts w:cstheme="minorHAnsi"/>
+          <w:i/>
+          <w:iCs/>
+          <w:sz w:val="28"/>
+          <w:szCs w:val="28"/>
+          <w:u w:val="single"/>
+        </w:rPr>
+        <w:t>Interfacce</w:t>
+      </w:r>
+      <w:r>
+        <w:rPr>
+          <w:rFonts w:cstheme="minorHAnsi"/>
+          <w:sz w:val="28"/>
+          <w:szCs w:val="28"/>
+          <w:u w:val="single"/>
+        </w:rPr>
+        <w:t xml:space="preserve"> realizzate:</w:t>
+      </w:r>
+    </w:p>
+    <w:p>
+      <w:pPr>
+        <w:pStyle w:val="Paragrafoelenco"/>
+        <w:numPr>
+          <w:ilvl w:val="0"/>
+          <w:numId w:val="35"/>
+        </w:numPr>
+        <w:rPr>
+          <w:rFonts w:cstheme="minorHAnsi"/>
+          <w:sz w:val="28"/>
+          <w:szCs w:val="28"/>
+        </w:rPr>
+      </w:pPr>
+      <w:r>
+        <w:rPr>
+          <w:rFonts w:cstheme="minorHAnsi"/>
+          <w:sz w:val="28"/>
+          <w:szCs w:val="28"/>
+        </w:rPr>
+        <w:t>VeicoloInt.java</w:t>
+      </w:r>
+    </w:p>
+    <w:p>
+      <w:pPr>
+        <w:pStyle w:val="Paragrafoelenco"/>
+        <w:numPr>
+          <w:ilvl w:val="1"/>
+          <w:numId w:val="35"/>
+        </w:numPr>
+        <w:rPr>
+          <w:rFonts w:cstheme="minorHAnsi"/>
+          <w:sz w:val="28"/>
+          <w:szCs w:val="28"/>
+        </w:rPr>
+      </w:pPr>
+      <w:r>
+        <w:rPr>
+          <w:rFonts w:cstheme="minorHAnsi"/>
+          <w:sz w:val="28"/>
+          <w:szCs w:val="28"/>
+        </w:rPr>
+        <w:t>Veicolo.java</w:t>
+      </w:r>
+    </w:p>
+    <w:p>
+      <w:pPr>
+        <w:pStyle w:val="Paragrafoelenco"/>
+        <w:numPr>
+          <w:ilvl w:val="2"/>
+          <w:numId w:val="35"/>
+        </w:numPr>
+        <w:rPr>
+          <w:rFonts w:cstheme="minorHAnsi"/>
+          <w:sz w:val="28"/>
+          <w:szCs w:val="28"/>
+        </w:rPr>
+      </w:pPr>
+      <w:r>
+        <w:rPr>
+          <w:rFonts w:cstheme="minorHAnsi"/>
+          <w:sz w:val="28"/>
+          <w:szCs w:val="28"/>
+        </w:rPr>
+        <w:t>Auto.java</w:t>
+      </w:r>
+    </w:p>
+    <w:p>
+      <w:pPr>
+        <w:pStyle w:val="Paragrafoelenco"/>
+        <w:numPr>
+          <w:ilvl w:val="2"/>
+          <w:numId w:val="35"/>
+        </w:numPr>
+        <w:rPr>
+          <w:rFonts w:cstheme="minorHAnsi"/>
+          <w:sz w:val="28"/>
+          <w:szCs w:val="28"/>
+        </w:rPr>
+      </w:pPr>
+      <w:r>
+        <w:rPr>
+          <w:rFonts w:cstheme="minorHAnsi"/>
+          <w:sz w:val="28"/>
+          <w:szCs w:val="28"/>
+        </w:rPr>
+        <w:t>Moto.java</w:t>
+      </w:r>
+    </w:p>
+    <w:p>
+      <w:pPr>
+        <w:pStyle w:val="Paragrafoelenco"/>
+        <w:numPr>
+          <w:ilvl w:val="0"/>
+          <w:numId w:val="35"/>
+        </w:numPr>
+        <w:rPr>
+          <w:rFonts w:cstheme="minorHAnsi"/>
+          <w:sz w:val="28"/>
+          <w:szCs w:val="28"/>
+        </w:rPr>
+      </w:pPr>
+      <w:r>
+        <w:rPr>
+          <w:rFonts w:cstheme="minorHAnsi"/>
+          <w:sz w:val="28"/>
+          <w:szCs w:val="28"/>
+        </w:rPr>
+        <w:t xml:space="preserve">Tutte le eccezioni contenute nel package </w:t>
+      </w:r>
+      <w:proofErr w:type="spellStart"/>
+      <w:r>
+        <w:rPr>
+          <w:rFonts w:cstheme="minorHAnsi"/>
+          <w:i/>
+          <w:iCs/>
+          <w:sz w:val="28"/>
+          <w:szCs w:val="28"/>
+        </w:rPr>
+        <w:t>parcheggio.exceptions</w:t>
+      </w:r>
+      <w:proofErr w:type="spellEnd"/>
+    </w:p>
+    <w:p>
+      <w:pPr>
+        <w:pStyle w:val="Paragrafoelenco"/>
+        <w:numPr>
+          <w:ilvl w:val="0"/>
+          <w:numId w:val="35"/>
+        </w:numPr>
+        <w:rPr>
+          <w:rFonts w:cstheme="minorHAnsi"/>
+          <w:sz w:val="28"/>
+          <w:szCs w:val="28"/>
+        </w:rPr>
+      </w:pPr>
+      <w:r>
+        <w:rPr>
+          <w:rFonts w:cstheme="minorHAnsi"/>
+          <w:sz w:val="28"/>
+          <w:szCs w:val="28"/>
+        </w:rPr>
+        <w:t>GUIHelp.java</w:t>
+      </w:r>
+    </w:p>
+    <w:p>
+      <w:pPr>
+        <w:pStyle w:val="Paragrafoelenco"/>
+        <w:numPr>
+          <w:ilvl w:val="0"/>
+          <w:numId w:val="35"/>
+        </w:numPr>
+        <w:rPr>
+          <w:rFonts w:cstheme="minorHAnsi"/>
+          <w:sz w:val="28"/>
+          <w:szCs w:val="28"/>
+        </w:rPr>
+      </w:pPr>
+      <w:r>
+        <w:rPr>
+          <w:rFonts w:cstheme="minorHAnsi"/>
+          <w:sz w:val="28"/>
+          <w:szCs w:val="28"/>
+        </w:rPr>
+        <w:t>Alcuni accorgimenti aggiunti nelle classi GUIParcheggio.java e GUIGestione.java</w:t>
+      </w:r>
+    </w:p>
+    <w:p>
+      <w:pPr>
+        <w:rPr>
+          <w:rFonts w:cstheme="minorHAnsi"/>
+          <w:sz w:val="28"/>
+          <w:szCs w:val="28"/>
+        </w:rPr>
+      </w:pPr>
+    </w:p>
+    <w:p>
+      <w:pPr>
+        <w:pStyle w:val="Paragrafoelenco"/>
+        <w:numPr>
+          <w:ilvl w:val="0"/>
+          <w:numId w:val="36"/>
+        </w:numPr>
+        <w:rPr>
+          <w:rFonts w:cstheme="minorHAnsi"/>
+          <w:sz w:val="28"/>
+          <w:szCs w:val="28"/>
+        </w:rPr>
+      </w:pPr>
+      <w:r>
+        <w:rPr>
+          <w:rFonts w:cstheme="minorHAnsi"/>
+          <w:i/>
+          <w:iCs/>
+          <w:sz w:val="28"/>
+          <w:szCs w:val="28"/>
+          <w:u w:val="single"/>
+        </w:rPr>
+        <w:t>Problema da risolvere</w:t>
+      </w:r>
+      <w:r>
+        <w:rPr>
+          <w:rFonts w:cstheme="minorHAnsi"/>
+          <w:sz w:val="28"/>
+          <w:szCs w:val="28"/>
+        </w:rPr>
+        <w:t>: La mia parte di progetto si concentra principalmente sulla modellazione dei Veicoli, che considero le entità principali del nostro scenario, gli oggetti che interagiscono maggiormente con le altre entità del dominio.</w:t>
+      </w:r>
+    </w:p>
+    <w:p>
+      <w:pPr>
+        <w:pStyle w:val="Paragrafoelenco"/>
+        <w:contextualSpacing w:val="0"/>
+        <w:rPr>
+          <w:rFonts w:cstheme="minorHAnsi"/>
+          <w:sz w:val="28"/>
+          <w:szCs w:val="28"/>
+        </w:rPr>
+      </w:pPr>
+      <w:r>
+        <w:rPr>
+          <w:rFonts w:cstheme="minorHAnsi"/>
+          <w:sz w:val="28"/>
+          <w:szCs w:val="28"/>
+        </w:rPr>
+        <w:t>Inoltre è risultata necessaria la creazione e la gestione delle eccezioni, utilizzate prevalentemente in ParcheggioImpl.java.</w:t>
+      </w:r>
+    </w:p>
+    <w:p>
+      <w:pPr>
+        <w:pStyle w:val="Paragrafoelenco"/>
+        <w:numPr>
+          <w:ilvl w:val="0"/>
+          <w:numId w:val="36"/>
+        </w:numPr>
+        <w:rPr>
+          <w:rFonts w:cstheme="minorHAnsi"/>
+          <w:sz w:val="28"/>
+          <w:szCs w:val="28"/>
+        </w:rPr>
+      </w:pPr>
+      <w:r>
+        <w:rPr>
+          <w:rFonts w:cstheme="minorHAnsi"/>
+          <w:sz w:val="28"/>
+          <w:szCs w:val="28"/>
+          <w:u w:val="single"/>
+        </w:rPr>
+        <w:t>Soluzione proposta</w:t>
+      </w:r>
+      <w:r>
+        <w:rPr>
+          <w:rFonts w:cstheme="minorHAnsi"/>
+          <w:sz w:val="28"/>
+          <w:szCs w:val="28"/>
+        </w:rPr>
+        <w:t xml:space="preserve">: I veicoli vengono modellati </w:t>
+      </w:r>
+      <w:r>
+        <w:rPr>
+          <w:rFonts w:cstheme="minorHAnsi"/>
+          <w:sz w:val="28"/>
+          <w:szCs w:val="28"/>
+        </w:rPr>
+        <w:t>attraverso un’apposita classe Veicolo.</w:t>
+      </w:r>
+      <w:r>
+        <w:rPr>
+          <w:rFonts w:cstheme="minorHAnsi"/>
+          <w:sz w:val="28"/>
+          <w:szCs w:val="28"/>
+        </w:rPr>
+        <w:t xml:space="preserve"> </w:t>
+      </w:r>
+      <w:r>
+        <w:rPr>
+          <w:rFonts w:cstheme="minorHAnsi"/>
+          <w:sz w:val="28"/>
+          <w:szCs w:val="28"/>
+        </w:rPr>
+        <w:t xml:space="preserve">Anche se non esplicitamente dichiarato nel codice, si tratta di una </w:t>
+      </w:r>
+      <w:r>
+        <w:rPr>
+          <w:rFonts w:cstheme="minorHAnsi"/>
+          <w:sz w:val="28"/>
+          <w:szCs w:val="28"/>
+        </w:rPr>
+        <w:lastRenderedPageBreak/>
+        <w:t>classe astratta a tutti gli effetti. Si è scelto quindi di utilizzare una classe astratta al posto di un’interfaccia per vari motivi:</w:t>
+      </w:r>
+    </w:p>
+    <w:p>
+      <w:pPr>
+        <w:pStyle w:val="Paragrafoelenco"/>
+        <w:numPr>
+          <w:ilvl w:val="1"/>
+          <w:numId w:val="36"/>
+        </w:numPr>
+        <w:rPr>
+          <w:rFonts w:cstheme="minorHAnsi"/>
+          <w:sz w:val="28"/>
+          <w:szCs w:val="28"/>
+        </w:rPr>
+      </w:pPr>
+      <w:r>
+        <w:rPr>
+          <w:rFonts w:cstheme="minorHAnsi"/>
+          <w:sz w:val="28"/>
+          <w:szCs w:val="28"/>
+        </w:rPr>
+        <w:t>È composta da campi che sono in comune tra Auto e Moto, le quali poi otterranno questi campi tramite una semplice estensione (</w:t>
+      </w:r>
+      <w:proofErr w:type="spellStart"/>
+      <w:r>
+        <w:rPr>
+          <w:rFonts w:cstheme="minorHAnsi"/>
+          <w:i/>
+          <w:iCs/>
+          <w:sz w:val="28"/>
+          <w:szCs w:val="28"/>
+        </w:rPr>
+        <w:t>extends</w:t>
+      </w:r>
+      <w:proofErr w:type="spellEnd"/>
+      <w:r>
+        <w:rPr>
+          <w:rFonts w:cstheme="minorHAnsi"/>
+          <w:sz w:val="28"/>
+          <w:szCs w:val="28"/>
+        </w:rPr>
+        <w:t>).</w:t>
+      </w:r>
+    </w:p>
+    <w:p>
+      <w:pPr>
+        <w:pStyle w:val="Paragrafoelenco"/>
+        <w:numPr>
+          <w:ilvl w:val="1"/>
+          <w:numId w:val="36"/>
+        </w:numPr>
+        <w:rPr>
+          <w:rFonts w:cstheme="minorHAnsi"/>
+          <w:sz w:val="28"/>
+          <w:szCs w:val="28"/>
+        </w:rPr>
+      </w:pPr>
+      <w:r>
+        <w:rPr>
+          <w:rFonts w:cstheme="minorHAnsi"/>
+          <w:sz w:val="28"/>
+          <w:szCs w:val="28"/>
+        </w:rPr>
+        <w:t>Un’interfaccia dispone solamente delle firme dei metodi, senza implementazione.</w:t>
+      </w:r>
+    </w:p>
+    <w:p>
+      <w:pPr>
+        <w:pStyle w:val="Paragrafoelenco"/>
+        <w:numPr>
+          <w:ilvl w:val="1"/>
+          <w:numId w:val="36"/>
+        </w:numPr>
+        <w:rPr>
+          <w:rFonts w:cstheme="minorHAnsi"/>
+          <w:sz w:val="28"/>
+          <w:szCs w:val="28"/>
+        </w:rPr>
+      </w:pPr>
+      <w:r>
+        <w:rPr>
+          <w:rFonts w:cstheme="minorHAnsi"/>
+          <w:sz w:val="28"/>
+          <w:szCs w:val="28"/>
+        </w:rPr>
+        <w:t>Non ha senso istanziare la classe Veicolo, dato che questa non viene utilizzata propriamente, ma sono Auto e Moto che interagiscono con le altre classi.</w:t>
+      </w:r>
+    </w:p>
+    <w:p>
+      <w:pPr>
+        <w:ind w:left="708"/>
+        <w:rPr>
+          <w:rFonts w:cstheme="minorHAnsi"/>
+          <w:sz w:val="28"/>
+          <w:szCs w:val="28"/>
+        </w:rPr>
+      </w:pPr>
+      <w:r>
+        <w:rPr>
+          <w:rFonts w:cstheme="minorHAnsi"/>
+          <w:sz w:val="28"/>
+          <w:szCs w:val="28"/>
+        </w:rPr>
+        <w:t xml:space="preserve">Le classi Auto e Moto </w:t>
+      </w:r>
+      <w:r>
+        <w:rPr>
+          <w:sz w:val="28"/>
+          <w:szCs w:val="28"/>
+        </w:rPr>
+        <w:t xml:space="preserve">sfruttano il concetto di </w:t>
+      </w:r>
+      <w:proofErr w:type="spellStart"/>
+      <w:r>
+        <w:rPr>
+          <w:i/>
+          <w:iCs/>
+          <w:sz w:val="28"/>
+          <w:szCs w:val="28"/>
+        </w:rPr>
+        <w:t>Reuse</w:t>
+      </w:r>
+      <w:proofErr w:type="spellEnd"/>
+      <w:r>
+        <w:rPr>
+          <w:i/>
+          <w:iCs/>
+          <w:sz w:val="28"/>
+          <w:szCs w:val="28"/>
+        </w:rPr>
+        <w:t xml:space="preserve"> By </w:t>
+      </w:r>
+      <w:proofErr w:type="spellStart"/>
+      <w:r>
+        <w:rPr>
+          <w:i/>
+          <w:iCs/>
+          <w:sz w:val="28"/>
+          <w:szCs w:val="28"/>
+        </w:rPr>
+        <w:t>Inheritance</w:t>
+      </w:r>
+      <w:proofErr w:type="spellEnd"/>
+      <w:r>
+        <w:rPr>
+          <w:sz w:val="28"/>
+          <w:szCs w:val="28"/>
+        </w:rPr>
+        <w:t xml:space="preserve"> fornito dal paradigma della programmazione a oggetti. Questo per evitare spreco di codice dato che entrambe le classi fanno parte della categoria Veicolo.</w:t>
+      </w:r>
+    </w:p>
+    <w:p>
+      <w:pPr>
+        <w:ind w:left="708"/>
+        <w:rPr>
+          <w:sz w:val="28"/>
+          <w:szCs w:val="28"/>
+        </w:rPr>
+      </w:pPr>
+      <w:r>
+        <w:rPr>
+          <w:sz w:val="28"/>
+          <w:szCs w:val="28"/>
+        </w:rPr>
+        <w:t xml:space="preserve">Le eccezioni presenti nel package </w:t>
+      </w:r>
+      <w:proofErr w:type="spellStart"/>
+      <w:r>
+        <w:rPr>
+          <w:i/>
+          <w:iCs/>
+          <w:sz w:val="28"/>
+          <w:szCs w:val="28"/>
+        </w:rPr>
+        <w:t>parcheggio.exceptions</w:t>
+      </w:r>
+      <w:proofErr w:type="spellEnd"/>
+      <w:r>
+        <w:rPr>
+          <w:sz w:val="28"/>
+          <w:szCs w:val="28"/>
+        </w:rPr>
+        <w:t xml:space="preserve"> sono state realizzate per far fronte ad alcuni problemi sorti durante la stesura del codice in ParcheggioImpl.java.</w:t>
+      </w:r>
+    </w:p>
+    <w:p>
+      <w:pPr>
+        <w:ind w:left="708"/>
+        <w:rPr>
+          <w:sz w:val="28"/>
+          <w:szCs w:val="28"/>
+        </w:rPr>
+      </w:pPr>
+      <w:r>
+        <w:rPr>
+          <w:sz w:val="28"/>
+          <w:szCs w:val="28"/>
+        </w:rPr>
+        <w:t xml:space="preserve">Le eccezioni sono tutte sottoclassi di </w:t>
+      </w:r>
+      <w:proofErr w:type="spellStart"/>
+      <w:r>
+        <w:rPr>
+          <w:sz w:val="28"/>
+          <w:szCs w:val="28"/>
+        </w:rPr>
+        <w:t>RuntimeException</w:t>
+      </w:r>
+      <w:proofErr w:type="spellEnd"/>
+      <w:r>
+        <w:rPr>
+          <w:sz w:val="28"/>
+          <w:szCs w:val="28"/>
+        </w:rPr>
+        <w:t xml:space="preserve"> perché sono tutte di tipo </w:t>
+      </w:r>
+      <w:proofErr w:type="spellStart"/>
+      <w:r>
+        <w:rPr>
+          <w:i/>
+          <w:iCs/>
+          <w:sz w:val="28"/>
+          <w:szCs w:val="28"/>
+        </w:rPr>
+        <w:t>unchecked</w:t>
+      </w:r>
+      <w:proofErr w:type="spellEnd"/>
+      <w:r>
+        <w:rPr>
+          <w:sz w:val="28"/>
+          <w:szCs w:val="28"/>
+        </w:rPr>
+        <w:t xml:space="preserve">. L’unica eccezione diversa dalle altre è </w:t>
+      </w:r>
+      <w:proofErr w:type="spellStart"/>
+      <w:r>
+        <w:rPr>
+          <w:sz w:val="28"/>
+          <w:szCs w:val="28"/>
+        </w:rPr>
+        <w:t>IllegalChargerException</w:t>
+      </w:r>
+      <w:proofErr w:type="spellEnd"/>
+      <w:r>
+        <w:rPr>
+          <w:sz w:val="28"/>
+          <w:szCs w:val="28"/>
+        </w:rPr>
+        <w:t xml:space="preserve">, che è di tipo </w:t>
+      </w:r>
+      <w:proofErr w:type="spellStart"/>
+      <w:r>
+        <w:rPr>
+          <w:sz w:val="28"/>
+          <w:szCs w:val="28"/>
+        </w:rPr>
+        <w:t>checked</w:t>
+      </w:r>
+      <w:proofErr w:type="spellEnd"/>
+      <w:r>
+        <w:rPr>
+          <w:sz w:val="28"/>
+          <w:szCs w:val="28"/>
+        </w:rPr>
+        <w:t>.</w:t>
+      </w:r>
+    </w:p>
+    <w:p>
+      <w:pPr>
+        <w:ind w:left="708"/>
+        <w:rPr>
+          <w:sz w:val="28"/>
+          <w:szCs w:val="28"/>
+        </w:rPr>
+      </w:pPr>
+      <w:r>
+        <w:rPr>
+          <w:sz w:val="28"/>
+          <w:szCs w:val="28"/>
+        </w:rPr>
+        <w:t xml:space="preserve">La gestione delle eccezioni in ParcheggioImpl è molto intuitiva: viene eseguito un controllo tramite un </w:t>
+      </w:r>
+      <w:r>
+        <w:rPr>
+          <w:i/>
+          <w:iCs/>
+          <w:sz w:val="28"/>
+          <w:szCs w:val="28"/>
+        </w:rPr>
+        <w:t>if</w:t>
+      </w:r>
+      <w:r>
+        <w:rPr>
+          <w:sz w:val="28"/>
+          <w:szCs w:val="28"/>
+        </w:rPr>
+        <w:t xml:space="preserve"> in base al contesto in cui ci si trova, e a seconda dell’esito del controllo viene lanciata o meno l’eccezione tramite </w:t>
+      </w:r>
+      <w:proofErr w:type="spellStart"/>
+      <w:r>
+        <w:rPr>
+          <w:i/>
+          <w:iCs/>
+          <w:sz w:val="28"/>
+          <w:szCs w:val="28"/>
+        </w:rPr>
+        <w:t>throw</w:t>
+      </w:r>
+      <w:proofErr w:type="spellEnd"/>
+      <w:r>
+        <w:rPr>
+          <w:sz w:val="28"/>
+          <w:szCs w:val="28"/>
+        </w:rPr>
+        <w:t>.</w:t>
+      </w:r>
+    </w:p>
+    <w:p>
+      <w:pPr>
+        <w:pStyle w:val="Paragrafoelenco"/>
+        <w:numPr>
+          <w:ilvl w:val="0"/>
+          <w:numId w:val="36"/>
+        </w:numPr>
+        <w:rPr>
+          <w:sz w:val="28"/>
+          <w:szCs w:val="28"/>
+        </w:rPr>
+      </w:pPr>
+      <w:r>
+        <w:rPr>
+          <w:sz w:val="28"/>
+          <w:szCs w:val="28"/>
+        </w:rPr>
+        <w:t>UML:</w:t>
+      </w:r>
+    </w:p>
+    <w:p>
+      <w:pPr>
+        <w:pStyle w:val="Paragrafoelenco"/>
+        <w:jc w:val="center"/>
+        <w:rPr>
+          <w:sz w:val="28"/>
+          <w:szCs w:val="28"/>
+        </w:rPr>
+      </w:pPr>
+      <w:r>
+        <w:rPr>
+          <w:noProof/>
+        </w:rPr>
+        <w:drawing>
+          <wp:inline distT="0" distB="0" distL="0" distR="0" wp14:anchorId="291A0B86" wp14:editId="0B3C147A">
+            <wp:extent cx="2273300" cy="2769331"/>
+            <wp:effectExtent l="0" t="0" r="0" b="0"/>
+            <wp:docPr id="11" name="Immagine 11" descr="Immagine che contiene tavolo&#10;&#10;Descrizione generata automaticamente"/>
+            <wp:cNvGraphicFramePr>
+              <a:graphicFrameLocks xmlns:a="http://schemas.openxmlformats.org/drawingml/2006/main" noChangeAspect="1"/>
+            </wp:cNvGraphicFramePr>
+            <a:graphic xmlns:a="http://schemas.openxmlformats.org/drawingml/2006/main">
+              <a:graphicData uri="http://schemas.openxmlformats.org/drawingml/2006/picture">
+                <pic:pic xmlns:pic="http://schemas.openxmlformats.org/drawingml/2006/picture">
+                  <pic:nvPicPr>
+                    <pic:cNvPr id="11" name="Immagine 11" descr="Immagine che contiene tavolo&#10;&#10;Descrizione generata automaticamente"/>
+                    <pic:cNvPicPr/>
+                  </pic:nvPicPr>
+                  <pic:blipFill>
+                    <a:blip r:embed="rId16"/>
+                    <a:stretch>
+                      <a:fillRect/>
+                    </a:stretch>
+                  </pic:blipFill>
+                  <pic:spPr>
+                    <a:xfrm>
+                      <a:off x="0" y="0"/>
+                      <a:ext cx="2289253" cy="2788765"/>
+                    </a:xfrm>
+                    <a:prstGeom prst="rect">
+                      <a:avLst/>
+                    </a:prstGeom>
+                  </pic:spPr>
+                </pic:pic>
+              </a:graphicData>
+            </a:graphic>
+          </wp:inline>
+        </w:drawing>
+      </w:r>
+    </w:p>
+    <w:p>
+      <w:pPr>
+        <w:pStyle w:val="Paragrafoelenco"/>
+        <w:jc w:val="center"/>
+        <w:rPr>
+          <w:sz w:val="28"/>
+          <w:szCs w:val="28"/>
+        </w:rPr>
+      </w:pPr>
+    </w:p>
+    <w:p>
+      <w:pPr>
+        <w:pStyle w:val="Paragrafoelenco"/>
+        <w:numPr>
+          <w:ilvl w:val="0"/>
+          <w:numId w:val="36"/>
+        </w:numPr>
+        <w:jc w:val="both"/>
+        <w:rPr>
+          <w:rFonts w:cstheme="minorHAnsi"/>
+          <w:sz w:val="28"/>
+          <w:szCs w:val="28"/>
+        </w:rPr>
+      </w:pPr>
+      <w:r>
+        <w:rPr>
+          <w:sz w:val="28"/>
+          <w:szCs w:val="28"/>
+        </w:rPr>
+        <w:lastRenderedPageBreak/>
+        <w:t xml:space="preserve">Siccome la soluzione proposta è molto semplice, non è necessario utilizzare uno specifico design pattern. Piuttosto utilizzo il meccanismo delle interfacce. Nell’interfaccia </w:t>
+      </w:r>
+      <w:proofErr w:type="spellStart"/>
+      <w:r>
+        <w:rPr>
+          <w:sz w:val="28"/>
+          <w:szCs w:val="28"/>
+        </w:rPr>
+        <w:t>VeicoloInt</w:t>
+      </w:r>
+      <w:proofErr w:type="spellEnd"/>
+      <w:r>
+        <w:rPr>
+          <w:sz w:val="28"/>
+          <w:szCs w:val="28"/>
+        </w:rPr>
+        <w:t xml:space="preserve"> specifichiamo il contratto che deve rispettare un Veicolo: si è scelto quindi di limitarsi ai setter/getter. </w:t>
+      </w:r>
+      <w:r>
+        <w:rPr>
+          <w:sz w:val="28"/>
+          <w:szCs w:val="28"/>
+        </w:rPr>
+        <w:t xml:space="preserve">La classe Veicolo implementerà quest’interfaccia senza aggiungere ulteriori metodi. La classe Auto, che eredita dalla classe Veicolo, dispone di un ulteriore metodo </w:t>
+      </w:r>
+      <w:r>
+        <w:rPr>
+          <w:i/>
+          <w:iCs/>
+          <w:sz w:val="28"/>
+          <w:szCs w:val="28"/>
+        </w:rPr>
+        <w:t>set/</w:t>
+      </w:r>
+      <w:proofErr w:type="spellStart"/>
+      <w:r>
+        <w:rPr>
+          <w:i/>
+          <w:iCs/>
+          <w:sz w:val="28"/>
+          <w:szCs w:val="28"/>
+        </w:rPr>
+        <w:t>getAltezza</w:t>
+      </w:r>
+      <w:proofErr w:type="spellEnd"/>
+      <w:r>
+        <w:rPr>
+          <w:i/>
+          <w:iCs/>
+          <w:sz w:val="28"/>
+          <w:szCs w:val="28"/>
+        </w:rPr>
+        <w:t>()</w:t>
+      </w:r>
+      <w:r>
+        <w:rPr>
+          <w:sz w:val="28"/>
+          <w:szCs w:val="28"/>
+        </w:rPr>
+        <w:t xml:space="preserve"> per controllare che l’altezza effettiva dell’auto non superi la soglia imposta dal parcheggio al momento dell’entrata.</w:t>
+      </w:r>
+    </w:p>
+    <w:p>
+      <w:pPr>
         <w:rPr>
           <w:rFonts w:cstheme="minorHAnsi"/>
           <w:sz w:val="28"/>
@@ -6520,6 +7334,13 @@
       </w:pPr>
       <w:bookmarkStart w:id="7" w:name="_Toc95062562"/>
     </w:p>
+    <w:p/>
+    <w:p/>
+    <w:p/>
+    <w:p/>
+    <w:p/>
+    <w:p/>
+    <w:p/>
     <w:p/>
     <w:p/>
     <w:p/>
@@ -7509,7 +8330,7 @@
       </w:r>
     </w:p>
     <w:sectPr>
-      <w:footerReference w:type="default" r:id="rId16"/>
+      <w:footerReference w:type="default" r:id="rId17"/>
       <w:pgSz w:w="11906" w:h="16838"/>
       <w:pgMar w:top="1417" w:right="1134" w:bottom="1134" w:left="1134" w:header="1077" w:footer="708" w:gutter="0"/>
       <w:pgBorders w:display="firstPage" w:offsetFrom="page">
@@ -8772,6 +9593,208 @@
     </w:lvl>
   </w:abstractNum>
   <w:abstractNum w:abstractNumId="11" w15:restartNumberingAfterBreak="0">
+    <w:nsid w:val="2A9263CF"/>
+    <w:multiLevelType w:val="hybridMultilevel"/>
+    <w:tmpl w:val="518CF912"/>
+    <w:lvl w:ilvl="0" w:tplc="0410000F">
+      <w:start w:val="1"/>
+      <w:numFmt w:val="decimal"/>
+      <w:lvlText w:val="%1."/>
+      <w:lvlJc w:val="left"/>
+      <w:pPr>
+        <w:ind w:left="720" w:hanging="360"/>
+      </w:pPr>
+      <w:rPr>
+        <w:rFonts w:hint="default"/>
+      </w:rPr>
+    </w:lvl>
+    <w:lvl w:ilvl="1" w:tplc="04100019">
+      <w:start w:val="1"/>
+      <w:numFmt w:val="lowerLetter"/>
+      <w:lvlText w:val="%2."/>
+      <w:lvlJc w:val="left"/>
+      <w:pPr>
+        <w:ind w:left="1440" w:hanging="360"/>
+      </w:pPr>
+    </w:lvl>
+    <w:lvl w:ilvl="2" w:tplc="0410001B" w:tentative="1">
+      <w:start w:val="1"/>
+      <w:numFmt w:val="lowerRoman"/>
+      <w:lvlText w:val="%3."/>
+      <w:lvlJc w:val="right"/>
+      <w:pPr>
+        <w:ind w:left="2160" w:hanging="180"/>
+      </w:pPr>
+    </w:lvl>
+    <w:lvl w:ilvl="3" w:tplc="0410000F" w:tentative="1">
+      <w:start w:val="1"/>
+      <w:numFmt w:val="decimal"/>
+      <w:lvlText w:val="%4."/>
+      <w:lvlJc w:val="left"/>
+      <w:pPr>
+        <w:ind w:left="2880" w:hanging="360"/>
+      </w:pPr>
+    </w:lvl>
+    <w:lvl w:ilvl="4" w:tplc="04100019" w:tentative="1">
+      <w:start w:val="1"/>
+      <w:numFmt w:val="lowerLetter"/>
+      <w:lvlText w:val="%5."/>
+      <w:lvlJc w:val="left"/>
+      <w:pPr>
+        <w:ind w:left="3600" w:hanging="360"/>
+      </w:pPr>
+    </w:lvl>
+    <w:lvl w:ilvl="5" w:tplc="0410001B" w:tentative="1">
+      <w:start w:val="1"/>
+      <w:numFmt w:val="lowerRoman"/>
+      <w:lvlText w:val="%6."/>
+      <w:lvlJc w:val="right"/>
+      <w:pPr>
+        <w:ind w:left="4320" w:hanging="180"/>
+      </w:pPr>
+    </w:lvl>
+    <w:lvl w:ilvl="6" w:tplc="0410000F" w:tentative="1">
+      <w:start w:val="1"/>
+      <w:numFmt w:val="decimal"/>
+      <w:lvlText w:val="%7."/>
+      <w:lvlJc w:val="left"/>
+      <w:pPr>
+        <w:ind w:left="5040" w:hanging="360"/>
+      </w:pPr>
+    </w:lvl>
+    <w:lvl w:ilvl="7" w:tplc="04100019" w:tentative="1">
+      <w:start w:val="1"/>
+      <w:numFmt w:val="lowerLetter"/>
+      <w:lvlText w:val="%8."/>
+      <w:lvlJc w:val="left"/>
+      <w:pPr>
+        <w:ind w:left="5760" w:hanging="360"/>
+      </w:pPr>
+    </w:lvl>
+    <w:lvl w:ilvl="8" w:tplc="0410001B" w:tentative="1">
+      <w:start w:val="1"/>
+      <w:numFmt w:val="lowerRoman"/>
+      <w:lvlText w:val="%9."/>
+      <w:lvlJc w:val="right"/>
+      <w:pPr>
+        <w:ind w:left="6480" w:hanging="180"/>
+      </w:pPr>
+    </w:lvl>
+  </w:abstractNum>
+  <w:abstractNum w:abstractNumId="12" w15:restartNumberingAfterBreak="0">
+    <w:nsid w:val="2AB22801"/>
+    <w:multiLevelType w:val="hybridMultilevel"/>
+    <w:tmpl w:val="C30655EE"/>
+    <w:lvl w:ilvl="0" w:tplc="04100001">
+      <w:start w:val="1"/>
+      <w:numFmt w:val="bullet"/>
+      <w:lvlText w:val=""/>
+      <w:lvlJc w:val="left"/>
+      <w:pPr>
+        <w:ind w:left="720" w:hanging="360"/>
+      </w:pPr>
+      <w:rPr>
+        <w:rFonts w:ascii="Symbol" w:hAnsi="Symbol" w:hint="default"/>
+      </w:rPr>
+    </w:lvl>
+    <w:lvl w:ilvl="1" w:tplc="04100003">
+      <w:start w:val="1"/>
+      <w:numFmt w:val="bullet"/>
+      <w:lvlText w:val="o"/>
+      <w:lvlJc w:val="left"/>
+      <w:pPr>
+        <w:ind w:left="1440" w:hanging="360"/>
+      </w:pPr>
+      <w:rPr>
+        <w:rFonts w:ascii="Courier New" w:hAnsi="Courier New" w:cs="Courier New" w:hint="default"/>
+      </w:rPr>
+    </w:lvl>
+    <w:lvl w:ilvl="2" w:tplc="04100005">
+      <w:start w:val="1"/>
+      <w:numFmt w:val="bullet"/>
+      <w:lvlText w:val=""/>
+      <w:lvlJc w:val="left"/>
+      <w:pPr>
+        <w:ind w:left="2160" w:hanging="360"/>
+      </w:pPr>
+      <w:rPr>
+        <w:rFonts w:ascii="Wingdings" w:hAnsi="Wingdings" w:hint="default"/>
+      </w:rPr>
+    </w:lvl>
+    <w:lvl w:ilvl="3" w:tplc="04100001" w:tentative="1">
+      <w:start w:val="1"/>
+      <w:numFmt w:val="bullet"/>
+      <w:lvlText w:val=""/>
+      <w:lvlJc w:val="left"/>
+      <w:pPr>
+        <w:ind w:left="2880" w:hanging="360"/>
+      </w:pPr>
+      <w:rPr>
+        <w:rFonts w:ascii="Symbol" w:hAnsi="Symbol" w:hint="default"/>
+      </w:rPr>
+    </w:lvl>
+    <w:lvl w:ilvl="4" w:tplc="04100003" w:tentative="1">
+      <w:start w:val="1"/>
+      <w:numFmt w:val="bullet"/>
+      <w:lvlText w:val="o"/>
+      <w:lvlJc w:val="left"/>
+      <w:pPr>
+        <w:ind w:left="3600" w:hanging="360"/>
+      </w:pPr>
+      <w:rPr>
+        <w:rFonts w:ascii="Courier New" w:hAnsi="Courier New" w:cs="Courier New" w:hint="default"/>
+      </w:rPr>
+    </w:lvl>
+    <w:lvl w:ilvl="5" w:tplc="04100005" w:tentative="1">
+      <w:start w:val="1"/>
+      <w:numFmt w:val="bullet"/>
+      <w:lvlText w:val=""/>
+      <w:lvlJc w:val="left"/>
+      <w:pPr>
+        <w:ind w:left="4320" w:hanging="360"/>
+      </w:pPr>
+      <w:rPr>
+        <w:rFonts w:ascii="Wingdings" w:hAnsi="Wingdings" w:hint="default"/>
+      </w:rPr>
+    </w:lvl>
+    <w:lvl w:ilvl="6" w:tplc="04100001" w:tentative="1">
+      <w:start w:val="1"/>
+      <w:numFmt w:val="bullet"/>
+      <w:lvlText w:val=""/>
+      <w:lvlJc w:val="left"/>
+      <w:pPr>
+        <w:ind w:left="5040" w:hanging="360"/>
+      </w:pPr>
+      <w:rPr>
+        <w:rFonts w:ascii="Symbol" w:hAnsi="Symbol" w:hint="default"/>
+      </w:rPr>
+    </w:lvl>
+    <w:lvl w:ilvl="7" w:tplc="04100003" w:tentative="1">
+      <w:start w:val="1"/>
+      <w:numFmt w:val="bullet"/>
+      <w:lvlText w:val="o"/>
+      <w:lvlJc w:val="left"/>
+      <w:pPr>
+        <w:ind w:left="5760" w:hanging="360"/>
+      </w:pPr>
+      <w:rPr>
+        <w:rFonts w:ascii="Courier New" w:hAnsi="Courier New" w:cs="Courier New" w:hint="default"/>
+      </w:rPr>
+    </w:lvl>
+    <w:lvl w:ilvl="8" w:tplc="04100005" w:tentative="1">
+      <w:start w:val="1"/>
+      <w:numFmt w:val="bullet"/>
+      <w:lvlText w:val=""/>
+      <w:lvlJc w:val="left"/>
+      <w:pPr>
+        <w:ind w:left="6480" w:hanging="360"/>
+      </w:pPr>
+      <w:rPr>
+        <w:rFonts w:ascii="Wingdings" w:hAnsi="Wingdings" w:hint="default"/>
+      </w:rPr>
+    </w:lvl>
+  </w:abstractNum>
+  <w:abstractNum w:abstractNumId="13" w15:restartNumberingAfterBreak="0">
     <w:nsid w:val="2D9A2D22"/>
     <w:multiLevelType w:val="hybridMultilevel"/>
     <w:tmpl w:val="B48A8C34"/>
@@ -8857,7 +9880,7 @@
       </w:pPr>
     </w:lvl>
   </w:abstractNum>
-  <w:abstractNum w:abstractNumId="12" w15:restartNumberingAfterBreak="0">
+  <w:abstractNum w:abstractNumId="14" w15:restartNumberingAfterBreak="0">
     <w:nsid w:val="2DA67654"/>
     <w:multiLevelType w:val="hybridMultilevel"/>
     <w:tmpl w:val="7AD48F60"/>
@@ -8943,7 +9966,7 @@
       </w:pPr>
     </w:lvl>
   </w:abstractNum>
-  <w:abstractNum w:abstractNumId="13" w15:restartNumberingAfterBreak="0">
+  <w:abstractNum w:abstractNumId="15" w15:restartNumberingAfterBreak="0">
     <w:nsid w:val="384312AD"/>
     <w:multiLevelType w:val="hybridMultilevel"/>
     <w:tmpl w:val="557E5C54"/>
@@ -9056,7 +10079,7 @@
       </w:rPr>
     </w:lvl>
   </w:abstractNum>
-  <w:abstractNum w:abstractNumId="14" w15:restartNumberingAfterBreak="0">
+  <w:abstractNum w:abstractNumId="16" w15:restartNumberingAfterBreak="0">
     <w:nsid w:val="409C6B8C"/>
     <w:multiLevelType w:val="hybridMultilevel"/>
     <w:tmpl w:val="332C9674"/>
@@ -9169,7 +10192,7 @@
       </w:rPr>
     </w:lvl>
   </w:abstractNum>
-  <w:abstractNum w:abstractNumId="15" w15:restartNumberingAfterBreak="0">
+  <w:abstractNum w:abstractNumId="17" w15:restartNumberingAfterBreak="0">
     <w:nsid w:val="48603DB1"/>
     <w:multiLevelType w:val="hybridMultilevel"/>
     <w:tmpl w:val="2C82EB5C"/>
@@ -9258,7 +10281,7 @@
       </w:pPr>
     </w:lvl>
   </w:abstractNum>
-  <w:abstractNum w:abstractNumId="16" w15:restartNumberingAfterBreak="0">
+  <w:abstractNum w:abstractNumId="18" w15:restartNumberingAfterBreak="0">
     <w:nsid w:val="489551E7"/>
     <w:multiLevelType w:val="hybridMultilevel"/>
     <w:tmpl w:val="1478ADD4"/>
@@ -9371,7 +10394,7 @@
       </w:rPr>
     </w:lvl>
   </w:abstractNum>
-  <w:abstractNum w:abstractNumId="17" w15:restartNumberingAfterBreak="0">
+  <w:abstractNum w:abstractNumId="19" w15:restartNumberingAfterBreak="0">
     <w:nsid w:val="53E820C4"/>
     <w:multiLevelType w:val="hybridMultilevel"/>
     <w:tmpl w:val="5F26B530"/>
@@ -9484,7 +10507,7 @@
       </w:rPr>
     </w:lvl>
   </w:abstractNum>
-  <w:abstractNum w:abstractNumId="18" w15:restartNumberingAfterBreak="0">
+  <w:abstractNum w:abstractNumId="20" w15:restartNumberingAfterBreak="0">
     <w:nsid w:val="54D12BB4"/>
     <w:multiLevelType w:val="hybridMultilevel"/>
     <w:tmpl w:val="F5A67086"/>
@@ -9573,7 +10596,7 @@
       </w:pPr>
     </w:lvl>
   </w:abstractNum>
-  <w:abstractNum w:abstractNumId="19" w15:restartNumberingAfterBreak="0">
+  <w:abstractNum w:abstractNumId="21" w15:restartNumberingAfterBreak="0">
     <w:nsid w:val="58E471DD"/>
     <w:multiLevelType w:val="multilevel"/>
     <w:tmpl w:val="0E9845D8"/>
@@ -9686,7 +10709,7 @@
       </w:rPr>
     </w:lvl>
   </w:abstractNum>
-  <w:abstractNum w:abstractNumId="20" w15:restartNumberingAfterBreak="0">
+  <w:abstractNum w:abstractNumId="22" w15:restartNumberingAfterBreak="0">
     <w:nsid w:val="5A2A47CC"/>
     <w:multiLevelType w:val="hybridMultilevel"/>
     <w:tmpl w:val="2CF401F0"/>
@@ -9799,7 +10822,7 @@
       </w:rPr>
     </w:lvl>
   </w:abstractNum>
-  <w:abstractNum w:abstractNumId="21" w15:restartNumberingAfterBreak="0">
+  <w:abstractNum w:abstractNumId="23" w15:restartNumberingAfterBreak="0">
     <w:nsid w:val="5B411E90"/>
     <w:multiLevelType w:val="hybridMultilevel"/>
     <w:tmpl w:val="13620F82"/>
@@ -9888,7 +10911,7 @@
       </w:pPr>
     </w:lvl>
   </w:abstractNum>
-  <w:abstractNum w:abstractNumId="22" w15:restartNumberingAfterBreak="0">
+  <w:abstractNum w:abstractNumId="24" w15:restartNumberingAfterBreak="0">
     <w:nsid w:val="605D1CF5"/>
     <w:multiLevelType w:val="hybridMultilevel"/>
     <w:tmpl w:val="E09438EA"/>
@@ -9998,7 +11021,7 @@
       </w:rPr>
     </w:lvl>
   </w:abstractNum>
-  <w:abstractNum w:abstractNumId="23" w15:restartNumberingAfterBreak="0">
+  <w:abstractNum w:abstractNumId="25" w15:restartNumberingAfterBreak="0">
     <w:nsid w:val="630D2817"/>
     <w:multiLevelType w:val="hybridMultilevel"/>
     <w:tmpl w:val="9200768C"/>
@@ -10108,7 +11131,7 @@
       </w:rPr>
     </w:lvl>
   </w:abstractNum>
-  <w:abstractNum w:abstractNumId="24" w15:restartNumberingAfterBreak="0">
+  <w:abstractNum w:abstractNumId="26" w15:restartNumberingAfterBreak="0">
     <w:nsid w:val="65430FB2"/>
     <w:multiLevelType w:val="hybridMultilevel"/>
     <w:tmpl w:val="F71C825E"/>
@@ -10197,7 +11220,7 @@
       </w:pPr>
     </w:lvl>
   </w:abstractNum>
-  <w:abstractNum w:abstractNumId="25" w15:restartNumberingAfterBreak="0">
+  <w:abstractNum w:abstractNumId="27" w15:restartNumberingAfterBreak="0">
     <w:nsid w:val="65455885"/>
     <w:multiLevelType w:val="hybridMultilevel"/>
     <w:tmpl w:val="5726D9BC"/>
@@ -10310,7 +11333,7 @@
       </w:rPr>
     </w:lvl>
   </w:abstractNum>
-  <w:abstractNum w:abstractNumId="26" w15:restartNumberingAfterBreak="0">
+  <w:abstractNum w:abstractNumId="28" w15:restartNumberingAfterBreak="0">
     <w:nsid w:val="6813623F"/>
     <w:multiLevelType w:val="multilevel"/>
     <w:tmpl w:val="BC2EE5B8"/>
@@ -10459,7 +11482,7 @@
       </w:rPr>
     </w:lvl>
   </w:abstractNum>
-  <w:abstractNum w:abstractNumId="27" w15:restartNumberingAfterBreak="0">
+  <w:abstractNum w:abstractNumId="29" w15:restartNumberingAfterBreak="0">
     <w:nsid w:val="68DC019C"/>
     <w:multiLevelType w:val="hybridMultilevel"/>
     <w:tmpl w:val="ED405F02"/>
@@ -10545,7 +11568,7 @@
       </w:pPr>
     </w:lvl>
   </w:abstractNum>
-  <w:abstractNum w:abstractNumId="28" w15:restartNumberingAfterBreak="0">
+  <w:abstractNum w:abstractNumId="30" w15:restartNumberingAfterBreak="0">
     <w:nsid w:val="71E1169E"/>
     <w:multiLevelType w:val="hybridMultilevel"/>
     <w:tmpl w:val="E5FA5D98"/>
@@ -10655,7 +11678,7 @@
       </w:rPr>
     </w:lvl>
   </w:abstractNum>
-  <w:abstractNum w:abstractNumId="29" w15:restartNumberingAfterBreak="0">
+  <w:abstractNum w:abstractNumId="31" w15:restartNumberingAfterBreak="0">
     <w:nsid w:val="72200125"/>
     <w:multiLevelType w:val="multilevel"/>
     <w:tmpl w:val="0410001F"/>
@@ -10741,7 +11764,7 @@
       </w:pPr>
     </w:lvl>
   </w:abstractNum>
-  <w:abstractNum w:abstractNumId="30" w15:restartNumberingAfterBreak="0">
+  <w:abstractNum w:abstractNumId="32" w15:restartNumberingAfterBreak="0">
     <w:nsid w:val="73472FF8"/>
     <w:multiLevelType w:val="multilevel"/>
     <w:tmpl w:val="090AFE78"/>
@@ -10862,7 +11885,7 @@
       </w:rPr>
     </w:lvl>
   </w:abstractNum>
-  <w:abstractNum w:abstractNumId="31" w15:restartNumberingAfterBreak="0">
+  <w:abstractNum w:abstractNumId="33" w15:restartNumberingAfterBreak="0">
     <w:nsid w:val="776D5F6A"/>
     <w:multiLevelType w:val="hybridMultilevel"/>
     <w:tmpl w:val="458426D2"/>
@@ -10975,7 +11998,7 @@
       </w:rPr>
     </w:lvl>
   </w:abstractNum>
-  <w:abstractNum w:abstractNumId="32" w15:restartNumberingAfterBreak="0">
+  <w:abstractNum w:abstractNumId="34" w15:restartNumberingAfterBreak="0">
     <w:nsid w:val="7879179B"/>
     <w:multiLevelType w:val="multilevel"/>
     <w:tmpl w:val="BA6405C6"/>
@@ -11088,7 +12111,7 @@
       </w:rPr>
     </w:lvl>
   </w:abstractNum>
-  <w:abstractNum w:abstractNumId="33" w15:restartNumberingAfterBreak="0">
+  <w:abstractNum w:abstractNumId="35" w15:restartNumberingAfterBreak="0">
     <w:nsid w:val="7F70354F"/>
     <w:multiLevelType w:val="hybridMultilevel"/>
     <w:tmpl w:val="E09438EA"/>
@@ -11199,10 +12222,10 @@
     </w:lvl>
   </w:abstractNum>
   <w:num w:numId="1">
-    <w:abstractNumId w:val="26"/>
+    <w:abstractNumId w:val="28"/>
   </w:num>
   <w:num w:numId="2">
-    <w:abstractNumId w:val="25"/>
+    <w:abstractNumId w:val="27"/>
   </w:num>
   <w:num w:numId="3">
     <w:abstractNumId w:val="3"/>
@@ -11211,28 +12234,28 @@
     <w:abstractNumId w:val="10"/>
   </w:num>
   <w:num w:numId="5">
-    <w:abstractNumId w:val="30"/>
+    <w:abstractNumId w:val="32"/>
   </w:num>
   <w:num w:numId="6">
-    <w:abstractNumId w:val="21"/>
+    <w:abstractNumId w:val="23"/>
   </w:num>
   <w:num w:numId="7">
-    <w:abstractNumId w:val="32"/>
+    <w:abstractNumId w:val="34"/>
   </w:num>
   <w:num w:numId="8">
     <w:abstractNumId w:val="8"/>
   </w:num>
   <w:num w:numId="9">
-    <w:abstractNumId w:val="19"/>
+    <w:abstractNumId w:val="21"/>
   </w:num>
   <w:num w:numId="10">
-    <w:abstractNumId w:val="29"/>
+    <w:abstractNumId w:val="31"/>
   </w:num>
   <w:num w:numId="11">
     <w:abstractNumId w:val="7"/>
   </w:num>
   <w:num w:numId="12">
-    <w:abstractNumId w:val="12"/>
+    <w:abstractNumId w:val="14"/>
   </w:num>
   <w:num w:numId="13">
     <w:abstractNumId w:val="6"/>
@@ -11241,22 +12264,22 @@
     <w:abstractNumId w:val="9"/>
   </w:num>
   <w:num w:numId="15">
+    <w:abstractNumId w:val="17"/>
+  </w:num>
+  <w:num w:numId="16">
+    <w:abstractNumId w:val="19"/>
+  </w:num>
+  <w:num w:numId="17">
+    <w:abstractNumId w:val="25"/>
+  </w:num>
+  <w:num w:numId="18">
+    <w:abstractNumId w:val="35"/>
+  </w:num>
+  <w:num w:numId="19">
     <w:abstractNumId w:val="15"/>
   </w:num>
-  <w:num w:numId="16">
-    <w:abstractNumId w:val="17"/>
-  </w:num>
-  <w:num w:numId="17">
-    <w:abstractNumId w:val="23"/>
-  </w:num>
-  <w:num w:numId="18">
-    <w:abstractNumId w:val="33"/>
-  </w:num>
-  <w:num w:numId="19">
-    <w:abstractNumId w:val="13"/>
-  </w:num>
   <w:num w:numId="20">
-    <w:abstractNumId w:val="16"/>
+    <w:abstractNumId w:val="18"/>
   </w:num>
   <w:num w:numId="21">
     <w:abstractNumId w:val="0"/>
@@ -11265,40 +12288,46 @@
     <w:abstractNumId w:val="4"/>
   </w:num>
   <w:num w:numId="23">
-    <w:abstractNumId w:val="20"/>
+    <w:abstractNumId w:val="22"/>
   </w:num>
   <w:num w:numId="24">
-    <w:abstractNumId w:val="24"/>
+    <w:abstractNumId w:val="26"/>
   </w:num>
   <w:num w:numId="25">
     <w:abstractNumId w:val="1"/>
   </w:num>
   <w:num w:numId="26">
-    <w:abstractNumId w:val="11"/>
+    <w:abstractNumId w:val="13"/>
   </w:num>
   <w:num w:numId="27">
     <w:abstractNumId w:val="2"/>
   </w:num>
   <w:num w:numId="28">
-    <w:abstractNumId w:val="22"/>
+    <w:abstractNumId w:val="24"/>
   </w:num>
   <w:num w:numId="29">
     <w:abstractNumId w:val="5"/>
   </w:num>
   <w:num w:numId="30">
-    <w:abstractNumId w:val="18"/>
+    <w:abstractNumId w:val="20"/>
   </w:num>
   <w:num w:numId="31">
-    <w:abstractNumId w:val="27"/>
+    <w:abstractNumId w:val="29"/>
   </w:num>
   <w:num w:numId="32">
-    <w:abstractNumId w:val="31"/>
+    <w:abstractNumId w:val="33"/>
   </w:num>
   <w:num w:numId="33">
-    <w:abstractNumId w:val="28"/>
+    <w:abstractNumId w:val="30"/>
   </w:num>
   <w:num w:numId="34">
-    <w:abstractNumId w:val="14"/>
+    <w:abstractNumId w:val="16"/>
+  </w:num>
+  <w:num w:numId="35">
+    <w:abstractNumId w:val="12"/>
+  </w:num>
+  <w:num w:numId="36">
+    <w:abstractNumId w:val="11"/>
   </w:num>
 </w:numbering>
 </file>

</xml_diff>

<commit_message>
Pulizia codice e relazione
</commit_message>
<xml_diff>
--- a/Relazione/RelazionePMO.docx
+++ b/Relazione/RelazionePMO.docx
@@ -2382,43 +2382,7 @@
           <w:sz w:val="28"/>
           <w:szCs w:val="28"/>
         </w:rPr>
-        <w:t xml:space="preserve">La classe principale della struttura è Parcheggio. In essa vengono istanziati i vari posti per le auto e quelli per le moto, quest’ultimi definiti tramite delle classi apposite, </w:t>
-      </w:r>
-      <w:proofErr w:type="spellStart"/>
-      <w:r>
-        <w:rPr>
-          <w:rFonts w:cstheme="minorHAnsi"/>
-          <w:sz w:val="28"/>
-          <w:szCs w:val="28"/>
-        </w:rPr>
-        <w:t>PostoAuto</w:t>
-      </w:r>
-      <w:proofErr w:type="spellEnd"/>
-      <w:r>
-        <w:rPr>
-          <w:rFonts w:cstheme="minorHAnsi"/>
-          <w:sz w:val="28"/>
-          <w:szCs w:val="28"/>
-        </w:rPr>
-        <w:t xml:space="preserve"> e </w:t>
-      </w:r>
-      <w:proofErr w:type="spellStart"/>
-      <w:r>
-        <w:rPr>
-          <w:rFonts w:cstheme="minorHAnsi"/>
-          <w:sz w:val="28"/>
-          <w:szCs w:val="28"/>
-        </w:rPr>
-        <w:t>PostoMoto</w:t>
-      </w:r>
-      <w:proofErr w:type="spellEnd"/>
-      <w:r>
-        <w:rPr>
-          <w:rFonts w:cstheme="minorHAnsi"/>
-          <w:sz w:val="28"/>
-          <w:szCs w:val="28"/>
-        </w:rPr>
-        <w:t>, esse sono realizzate partendo da una classe astratta utilizzata come template (Posto). La scelta di utilizzare uno scheletro di questo tipo è dat</w:t>
+        <w:t>La classe principale della struttura è Parcheggio. In essa vengono istanziati i vari posti per le auto e quelli per le moto, quest’ultimi definiti tramite delle classi apposite, PostoAuto e PostoMoto, esse sono realizzate partendo da una classe astratta utilizzata come template (Posto). La scelta di utilizzare uno scheletro di questo tipo è dat</w:t>
       </w:r>
       <w:r>
         <w:rPr>
@@ -2468,36 +2432,8 @@
           <w:sz w:val="28"/>
           <w:szCs w:val="28"/>
         </w:rPr>
-        <w:t>. La creazione delle Auto e delle Moto è data dall’estensione (</w:t>
-      </w:r>
-      <w:proofErr w:type="spellStart"/>
-      <w:r>
-        <w:rPr>
-          <w:rFonts w:cstheme="minorHAnsi"/>
-          <w:sz w:val="28"/>
-          <w:szCs w:val="28"/>
-        </w:rPr>
-        <w:t>extends</w:t>
-      </w:r>
-      <w:proofErr w:type="spellEnd"/>
-      <w:r>
-        <w:rPr>
-          <w:rFonts w:cstheme="minorHAnsi"/>
-          <w:sz w:val="28"/>
-          <w:szCs w:val="28"/>
-        </w:rPr>
-        <w:t xml:space="preserve">) della classe Veicolo. Per rappresentare tutti i possibili tipi di carburante è stato scelto di utilizzare un tipo </w:t>
-      </w:r>
-      <w:proofErr w:type="spellStart"/>
-      <w:r>
-        <w:rPr>
-          <w:rFonts w:cstheme="minorHAnsi"/>
-          <w:sz w:val="28"/>
-          <w:szCs w:val="28"/>
-        </w:rPr>
-        <w:t>enum</w:t>
-      </w:r>
-      <w:proofErr w:type="spellEnd"/>
+        <w:t>. La creazione delle Auto e delle Moto è data dall’estensione (extends) della classe Veicolo. Per rappresentare tutti i possibili tipi di carburante è stato scelto di utilizzare un tipo enum</w:t>
+      </w:r>
       <w:r>
         <w:rPr>
           <w:rFonts w:cstheme="minorHAnsi"/>
@@ -3188,43 +3124,7 @@
           <w:sz w:val="28"/>
           <w:szCs w:val="28"/>
         </w:rPr>
-        <w:t xml:space="preserve">Per memorizzare sia gli abbonamenti che i parcheggi si è scelti di usare gli </w:t>
-      </w:r>
-      <w:proofErr w:type="spellStart"/>
-      <w:r>
-        <w:rPr>
-          <w:rFonts w:cstheme="minorHAnsi"/>
-          <w:sz w:val="28"/>
-          <w:szCs w:val="28"/>
-        </w:rPr>
-        <w:t>ArrayList</w:t>
-      </w:r>
-      <w:proofErr w:type="spellEnd"/>
-      <w:r>
-        <w:rPr>
-          <w:rFonts w:cstheme="minorHAnsi"/>
-          <w:sz w:val="28"/>
-          <w:szCs w:val="28"/>
-        </w:rPr>
-        <w:t xml:space="preserve"> in quanto si combinano i vantaggi delle </w:t>
-      </w:r>
-      <w:proofErr w:type="spellStart"/>
-      <w:r>
-        <w:rPr>
-          <w:rFonts w:cstheme="minorHAnsi"/>
-          <w:sz w:val="28"/>
-          <w:szCs w:val="28"/>
-        </w:rPr>
-        <w:t>Collections</w:t>
-      </w:r>
-      <w:proofErr w:type="spellEnd"/>
-      <w:r>
-        <w:rPr>
-          <w:rFonts w:cstheme="minorHAnsi"/>
-          <w:sz w:val="28"/>
-          <w:szCs w:val="28"/>
-        </w:rPr>
-        <w:t xml:space="preserve"> con quelle degli array.</w:t>
+        <w:t>Per memorizzare sia gli abbonamenti che i parcheggi si è scelti di usare gli ArrayList in quanto si combinano i vantaggi delle Collections con quelle degli array.</w:t>
       </w:r>
     </w:p>
     <w:p>
@@ -4102,7 +4002,6 @@
         </w:rPr>
         <w:t xml:space="preserve">Tenendo sott’occhio il diagramma UML, osserviamo come il pattern Template Method venga utilizzato a partire dalla classe astratta </w:t>
       </w:r>
-      <w:proofErr w:type="spellStart"/>
       <w:r>
         <w:rPr>
           <w:rFonts w:ascii="Courier New" w:hAnsi="Courier New" w:cs="Courier New"/>
@@ -4111,7 +4010,6 @@
         </w:rPr>
         <w:t>AbstractPosto</w:t>
       </w:r>
-      <w:proofErr w:type="spellEnd"/>
       <w:r>
         <w:rPr>
           <w:rFonts w:cstheme="minorHAnsi"/>
@@ -4136,7 +4034,6 @@
         </w:rPr>
         <w:t xml:space="preserve"> che fornisce il contratto che un qualsiasi tipo di posto dovrà rispettare. In questo caso, sarà solo </w:t>
       </w:r>
-      <w:proofErr w:type="spellStart"/>
       <w:r>
         <w:rPr>
           <w:rFonts w:ascii="Courier New" w:hAnsi="Courier New" w:cs="Courier New"/>
@@ -4145,7 +4042,6 @@
         </w:rPr>
         <w:t>AbstractPosto</w:t>
       </w:r>
-      <w:proofErr w:type="spellEnd"/>
       <w:r>
         <w:rPr>
           <w:rFonts w:cstheme="minorHAnsi"/>
@@ -4181,96 +4077,78 @@
         </w:rPr>
         <w:t xml:space="preserve"> </w:t>
       </w:r>
-      <w:proofErr w:type="spellStart"/>
       <w:r>
         <w:rPr>
           <w:rFonts w:ascii="Courier New" w:hAnsi="Courier New" w:cs="Courier New"/>
           <w:sz w:val="28"/>
           <w:szCs w:val="28"/>
         </w:rPr>
-        <w:t>setPosto</w:t>
-      </w:r>
-      <w:proofErr w:type="spellEnd"/>
+        <w:t>setPosto()</w:t>
+      </w:r>
+      <w:r>
+        <w:rPr>
+          <w:rFonts w:cstheme="minorHAnsi"/>
+          <w:sz w:val="28"/>
+          <w:szCs w:val="28"/>
+        </w:rPr>
+        <w:t xml:space="preserve"> che viene dichiarato </w:t>
+      </w:r>
       <w:r>
         <w:rPr>
           <w:rFonts w:ascii="Courier New" w:hAnsi="Courier New" w:cs="Courier New"/>
           <w:sz w:val="28"/>
           <w:szCs w:val="28"/>
         </w:rPr>
-        <w:t>()</w:t>
-      </w:r>
-      <w:r>
-        <w:rPr>
-          <w:rFonts w:cstheme="minorHAnsi"/>
-          <w:sz w:val="28"/>
-          <w:szCs w:val="28"/>
-        </w:rPr>
-        <w:t xml:space="preserve"> che viene dichiarato </w:t>
-      </w:r>
-      <w:proofErr w:type="spellStart"/>
+        <w:t>final</w:t>
+      </w:r>
+      <w:r>
+        <w:rPr>
+          <w:rFonts w:cstheme="minorHAnsi"/>
+          <w:sz w:val="28"/>
+          <w:szCs w:val="28"/>
+        </w:rPr>
+        <w:t xml:space="preserve"> per ribadire l’immutabilità della struttura essenziale dell’algoritmo. Le sottoclassi che estendono la classe astratta sono </w:t>
+      </w:r>
       <w:r>
         <w:rPr>
           <w:rFonts w:ascii="Courier New" w:hAnsi="Courier New" w:cs="Courier New"/>
           <w:sz w:val="28"/>
           <w:szCs w:val="28"/>
         </w:rPr>
-        <w:t>final</w:t>
-      </w:r>
-      <w:proofErr w:type="spellEnd"/>
-      <w:r>
-        <w:rPr>
-          <w:rFonts w:cstheme="minorHAnsi"/>
-          <w:sz w:val="28"/>
-          <w:szCs w:val="28"/>
-        </w:rPr>
-        <w:t xml:space="preserve"> per ribadire l’immutabilità della struttura essenziale dell’algoritmo. Le sottoclassi che estendono la classe astratta sono </w:t>
-      </w:r>
-      <w:proofErr w:type="spellStart"/>
+        <w:t>PostoAuto</w:t>
+      </w:r>
+      <w:r>
+        <w:rPr>
+          <w:rFonts w:cstheme="minorHAnsi"/>
+          <w:sz w:val="28"/>
+          <w:szCs w:val="28"/>
+        </w:rPr>
+        <w:t xml:space="preserve">, </w:t>
+      </w:r>
       <w:r>
         <w:rPr>
           <w:rFonts w:ascii="Courier New" w:hAnsi="Courier New" w:cs="Courier New"/>
           <w:sz w:val="28"/>
           <w:szCs w:val="28"/>
         </w:rPr>
-        <w:t>PostoAuto</w:t>
-      </w:r>
-      <w:proofErr w:type="spellEnd"/>
-      <w:r>
-        <w:rPr>
-          <w:rFonts w:cstheme="minorHAnsi"/>
-          <w:sz w:val="28"/>
-          <w:szCs w:val="28"/>
-        </w:rPr>
-        <w:t xml:space="preserve">, </w:t>
-      </w:r>
-      <w:proofErr w:type="spellStart"/>
+        <w:t>PostoElettrico</w:t>
+      </w:r>
+      <w:r>
+        <w:rPr>
+          <w:rFonts w:cstheme="minorHAnsi"/>
+          <w:sz w:val="28"/>
+          <w:szCs w:val="28"/>
+        </w:rPr>
+        <w:t xml:space="preserve"> e </w:t>
+      </w:r>
       <w:r>
         <w:rPr>
           <w:rFonts w:ascii="Courier New" w:hAnsi="Courier New" w:cs="Courier New"/>
           <w:sz w:val="28"/>
           <w:szCs w:val="28"/>
         </w:rPr>
-        <w:t>PostoElettrico</w:t>
-      </w:r>
-      <w:proofErr w:type="spellEnd"/>
-      <w:r>
-        <w:rPr>
-          <w:rFonts w:cstheme="minorHAnsi"/>
-          <w:sz w:val="28"/>
-          <w:szCs w:val="28"/>
-        </w:rPr>
-        <w:t xml:space="preserve"> e </w:t>
-      </w:r>
-      <w:proofErr w:type="spellStart"/>
-      <w:r>
-        <w:rPr>
-          <w:rFonts w:ascii="Courier New" w:hAnsi="Courier New" w:cs="Courier New"/>
-          <w:sz w:val="28"/>
-          <w:szCs w:val="28"/>
-        </w:rPr>
         <w:t>PostoMoto</w:t>
       </w:r>
-      <w:proofErr w:type="spellEnd"/>
       <w:r>
         <w:rPr>
           <w:rFonts w:cstheme="minorHAnsi"/>
@@ -4311,7 +4189,6 @@
           <w:szCs w:val="28"/>
         </w:rPr>
       </w:pPr>
-      <w:proofErr w:type="spellStart"/>
       <w:r>
         <w:rPr>
           <w:rFonts w:cstheme="minorHAnsi"/>
@@ -4319,17 +4196,7 @@
           <w:szCs w:val="28"/>
           <w:u w:val="single"/>
         </w:rPr>
-        <w:t>Supercharger</w:t>
-      </w:r>
-      <w:proofErr w:type="spellEnd"/>
-      <w:r>
-        <w:rPr>
-          <w:rFonts w:cstheme="minorHAnsi"/>
-          <w:sz w:val="28"/>
-          <w:szCs w:val="28"/>
-          <w:u w:val="single"/>
-        </w:rPr>
-        <w:t xml:space="preserve"> per l’elettrico</w:t>
+        <w:t>Supercharger per l’elettrico</w:t>
       </w:r>
     </w:p>
     <w:p>
@@ -4401,7 +4268,6 @@
         </w:rPr>
         <w:t xml:space="preserve"> quella di sfruttare il concetto di </w:t>
       </w:r>
-      <w:proofErr w:type="spellStart"/>
       <w:r>
         <w:rPr>
           <w:i/>
@@ -4409,29 +4275,8 @@
           <w:sz w:val="28"/>
           <w:szCs w:val="28"/>
         </w:rPr>
-        <w:t>Reuse</w:t>
-      </w:r>
-      <w:proofErr w:type="spellEnd"/>
-      <w:r>
-        <w:rPr>
-          <w:i/>
-          <w:iCs/>
-          <w:sz w:val="28"/>
-          <w:szCs w:val="28"/>
-        </w:rPr>
-        <w:t xml:space="preserve"> By </w:t>
-      </w:r>
-      <w:proofErr w:type="spellStart"/>
-      <w:r>
-        <w:rPr>
-          <w:i/>
-          <w:iCs/>
-          <w:sz w:val="28"/>
-          <w:szCs w:val="28"/>
-        </w:rPr>
-        <w:t>Composition</w:t>
-      </w:r>
-      <w:proofErr w:type="spellEnd"/>
+        <w:t>Reuse By Composition</w:t>
+      </w:r>
       <w:r>
         <w:rPr>
           <w:sz w:val="28"/>
@@ -4439,7 +4284,6 @@
         </w:rPr>
         <w:t xml:space="preserve"> fornito dal paradigma della programmazione a oggetti. Infatti, viene specificato che le auto elettriche potranno ricaricarsi non in un qualsiasi posto ma solo in quelli riservati all’elettrico. Allora possiamo specializzare la classe </w:t>
       </w:r>
-      <w:proofErr w:type="spellStart"/>
       <w:r>
         <w:rPr>
           <w:rFonts w:ascii="Courier New" w:hAnsi="Courier New" w:cs="Courier New"/>
@@ -4448,7 +4292,6 @@
         </w:rPr>
         <w:t>PostoElettrico</w:t>
       </w:r>
-      <w:proofErr w:type="spellEnd"/>
       <w:r>
         <w:rPr>
           <w:rFonts w:cstheme="minorHAnsi"/>
@@ -4688,23 +4531,13 @@
         </w:rPr>
         <w:t xml:space="preserve"> In tale classe vediamo aggiungersi altri metodi che serviranno ad esempio, se consideriamo </w:t>
       </w:r>
-      <w:proofErr w:type="spellStart"/>
       <w:r>
         <w:rPr>
           <w:rFonts w:ascii="Courier New" w:hAnsi="Courier New" w:cs="Courier New"/>
           <w:sz w:val="28"/>
           <w:szCs w:val="28"/>
         </w:rPr>
-        <w:t>getPercentualeAttuale</w:t>
-      </w:r>
-      <w:proofErr w:type="spellEnd"/>
-      <w:r>
-        <w:rPr>
-          <w:rFonts w:ascii="Courier New" w:hAnsi="Courier New" w:cs="Courier New"/>
-          <w:sz w:val="28"/>
-          <w:szCs w:val="28"/>
-        </w:rPr>
-        <w:t>()</w:t>
+        <w:t>getPercentualeAttuale()</w:t>
       </w:r>
       <w:r>
         <w:rPr>
@@ -4837,7 +4670,7 @@
       <w:pPr>
         <w:pStyle w:val="Paragrafoelenco"/>
         <w:numPr>
-          <w:ilvl w:val="0"/>
+          <w:ilvl w:val="1"/>
           <w:numId w:val="19"/>
         </w:numPr>
         <w:jc w:val="both"/>
@@ -4853,7 +4686,7 @@
           <w:sz w:val="28"/>
           <w:szCs w:val="28"/>
         </w:rPr>
-        <w:t>Monopattino.java</w:t>
+        <w:t>SensoreAltezza.java</w:t>
       </w:r>
     </w:p>
     <w:p>
@@ -4876,7 +4709,7 @@
           <w:sz w:val="28"/>
           <w:szCs w:val="28"/>
         </w:rPr>
-        <w:t>MonopattinoImpl.java</w:t>
+        <w:t>SensoreCarburante.java</w:t>
       </w:r>
     </w:p>
     <w:p>
@@ -4899,7 +4732,53 @@
           <w:sz w:val="28"/>
           <w:szCs w:val="28"/>
         </w:rPr>
-        <w:t>GUIParcheggio.java (in collaborazione con Arlind Pecmarkaj e Tommaso Petrelli)</w:t>
+        <w:t>Monopattino.java</w:t>
+      </w:r>
+    </w:p>
+    <w:p>
+      <w:pPr>
+        <w:pStyle w:val="Paragrafoelenco"/>
+        <w:numPr>
+          <w:ilvl w:val="1"/>
+          <w:numId w:val="19"/>
+        </w:numPr>
+        <w:jc w:val="both"/>
+        <w:rPr>
+          <w:rFonts w:cstheme="minorHAnsi"/>
+          <w:sz w:val="28"/>
+          <w:szCs w:val="28"/>
+        </w:rPr>
+      </w:pPr>
+      <w:r>
+        <w:rPr>
+          <w:rFonts w:cstheme="minorHAnsi"/>
+          <w:sz w:val="28"/>
+          <w:szCs w:val="28"/>
+        </w:rPr>
+        <w:t>MonopattinoImpl.java</w:t>
+      </w:r>
+    </w:p>
+    <w:p>
+      <w:pPr>
+        <w:pStyle w:val="Paragrafoelenco"/>
+        <w:numPr>
+          <w:ilvl w:val="0"/>
+          <w:numId w:val="19"/>
+        </w:numPr>
+        <w:jc w:val="both"/>
+        <w:rPr>
+          <w:rFonts w:cstheme="minorHAnsi"/>
+          <w:sz w:val="28"/>
+          <w:szCs w:val="28"/>
+        </w:rPr>
+      </w:pPr>
+      <w:r>
+        <w:rPr>
+          <w:rFonts w:cstheme="minorHAnsi"/>
+          <w:sz w:val="28"/>
+          <w:szCs w:val="28"/>
+        </w:rPr>
+        <w:t xml:space="preserve">GUIParcheggio.java </w:t>
       </w:r>
     </w:p>
     <w:p>
@@ -4969,7 +4848,7 @@
           <w:sz w:val="28"/>
           <w:szCs w:val="28"/>
         </w:rPr>
-        <w:t xml:space="preserve"> (per le auto o per le moto), un insieme di abbonamenti e anche un numero di monopattini disponibili per il noleggio. Tutte queste componenti che vanno ad astrarre il parcheggio in sé sono gestite in maniere dinamica, tramite l’utilizzo di collezioni che il linguaggio ci mette a disposizione. Il parcheggio è definito con caratteristiche il cui numero può variare a seconda di come viene richiesta </w:t>
+        <w:t xml:space="preserve"> (per le auto o per le moto), un insieme di abbonamenti e anche un numero di monopattini disponibili per il noleggio. Tutte queste componenti che vanno ad astrarre il parcheggio in sé sono gestite in maniere dinamica, tramite l’utilizzo di collezioni che il linguaggio ci mette a disposizione. Il parcheggio è definito </w:t>
       </w:r>
       <w:r>
         <w:rPr>
@@ -4978,7 +4857,23 @@
           <w:szCs w:val="28"/>
         </w:rPr>
         <w:lastRenderedPageBreak/>
-        <w:t>l’istanza di un nuovo oggetto. La classe Parcheggio.java non è altro che l’interfaccia dove al suo interno sono presenti i messaggi che più comunemente un parcheggio scambierà con altre entità.  Un parcheggio permette di aggiungere un nuovo veicolo e quindi di parcheggiarlo, liberare un posto occupato, noleggiare un monopattino e, di conseguenza, anche di restituirlo, fornire una lista di veicoli parcheggiati in esso e fornire anche il numero di posti specifici al suo interno. In particolare quest</w:t>
+        <w:t>con caratteristiche il cui numero può variare a seconda di come viene richiesta l’istanza di un nuovo oggetto. La classe Parcheggio.java non è altro che l’interfaccia dove al suo interno sono presenti i messaggi che più comunemente un parcheggio scambierà con altre entità.  Un parcheggio permette di aggiungere un nuovo veicolo e quindi di parcheggiarlo, liberare un posto occupato, noleggiare un monopattino e, di conseguenza, anche di restituirlo,</w:t>
+      </w:r>
+      <w:r>
+        <w:rPr>
+          <w:rFonts w:cstheme="minorHAnsi"/>
+          <w:sz w:val="28"/>
+          <w:szCs w:val="28"/>
+        </w:rPr>
+        <w:t xml:space="preserve"> visualizzare tutti i veicoli presenti</w:t>
+      </w:r>
+      <w:r>
+        <w:rPr>
+          <w:rFonts w:cstheme="minorHAnsi"/>
+          <w:sz w:val="28"/>
+          <w:szCs w:val="28"/>
+        </w:rPr>
+        <w:t xml:space="preserve"> e fornire anche il numero di posti specifici al suo interno. In particolare quest</w:t>
       </w:r>
       <w:r>
         <w:rPr>
@@ -5012,7 +4907,6 @@
         </w:rPr>
         <w:t xml:space="preserve">tream a cui veniva applicato un filtro. Alcuni filtri sono stati implementati seguendo il Pattern Strategy, infatti ad essi gli viene passata una strategia generica permettendo al singolo metodo di funzionare per diverse situazioni (es. </w:t>
       </w:r>
-      <w:proofErr w:type="spellStart"/>
       <w:r>
         <w:rPr>
           <w:rFonts w:cstheme="minorHAnsi"/>
@@ -5021,18 +4915,7 @@
           <w:sz w:val="28"/>
           <w:szCs w:val="28"/>
         </w:rPr>
-        <w:t>getNPostiSpecifici</w:t>
-      </w:r>
-      <w:proofErr w:type="spellEnd"/>
-      <w:r>
-        <w:rPr>
-          <w:rFonts w:cstheme="minorHAnsi"/>
-          <w:i/>
-          <w:iCs/>
-          <w:sz w:val="28"/>
-          <w:szCs w:val="28"/>
-        </w:rPr>
-        <w:t>(Predicate&lt;Posto&gt; filtro)</w:t>
+        <w:t>getNPostiSpecifici(Predicate&lt;Posto&gt; filtro)</w:t>
       </w:r>
       <w:r>
         <w:rPr>
@@ -5095,7 +4978,7 @@
           <w:sz w:val="28"/>
           <w:szCs w:val="28"/>
         </w:rPr>
-        <w:t xml:space="preserve"> Identifica che il parcheggio sarà sotterraneo con conseguenza che le auto a metano e a GPL non potranno sostarsi;</w:t>
+        <w:t xml:space="preserve"> Identifica che il parcheggio sarà sotterraneo con conseguenza che le auto a metano non potranno sostarsi;</w:t>
       </w:r>
     </w:p>
     <w:p>
@@ -5231,7 +5114,6 @@
         </w:rPr>
         <w:t xml:space="preserve">Per evitare di implementare metodi diversi per ciascun tipo di veicolo (auto, auto elettrica e moto) ho realizzato un unico metodo dove al suo interno andrà a invocare un metodo privato chiamato </w:t>
       </w:r>
-      <w:proofErr w:type="spellStart"/>
       <w:r>
         <w:rPr>
           <w:rFonts w:cstheme="minorHAnsi"/>
@@ -5240,80 +5122,15 @@
           <w:sz w:val="28"/>
           <w:szCs w:val="28"/>
         </w:rPr>
-        <w:t>filtraAggiungi</w:t>
-      </w:r>
-      <w:proofErr w:type="spellEnd"/>
-      <w:r>
-        <w:rPr>
-          <w:rFonts w:cstheme="minorHAnsi"/>
-          <w:i/>
-          <w:iCs/>
-          <w:sz w:val="28"/>
-          <w:szCs w:val="28"/>
-        </w:rPr>
-        <w:t>()</w:t>
-      </w:r>
-      <w:r>
-        <w:rPr>
-          <w:rFonts w:cstheme="minorHAnsi"/>
-          <w:sz w:val="28"/>
-          <w:szCs w:val="28"/>
-        </w:rPr>
-        <w:t>. Quindi si è utilizzato il pattern DRY (</w:t>
-      </w:r>
-      <w:proofErr w:type="spellStart"/>
-      <w:r>
-        <w:rPr>
-          <w:rFonts w:cstheme="minorHAnsi"/>
-          <w:sz w:val="28"/>
-          <w:szCs w:val="28"/>
-        </w:rPr>
-        <w:t>Don’t</w:t>
-      </w:r>
-      <w:proofErr w:type="spellEnd"/>
-      <w:r>
-        <w:rPr>
-          <w:rFonts w:cstheme="minorHAnsi"/>
-          <w:sz w:val="28"/>
-          <w:szCs w:val="28"/>
-        </w:rPr>
-        <w:t xml:space="preserve"> </w:t>
-      </w:r>
-      <w:proofErr w:type="spellStart"/>
-      <w:r>
-        <w:rPr>
-          <w:rFonts w:cstheme="minorHAnsi"/>
-          <w:sz w:val="28"/>
-          <w:szCs w:val="28"/>
-        </w:rPr>
-        <w:t>Repeate</w:t>
-      </w:r>
-      <w:proofErr w:type="spellEnd"/>
-      <w:r>
-        <w:rPr>
-          <w:rFonts w:cstheme="minorHAnsi"/>
-          <w:sz w:val="28"/>
-          <w:szCs w:val="28"/>
-        </w:rPr>
-        <w:t xml:space="preserve"> </w:t>
-      </w:r>
-      <w:proofErr w:type="spellStart"/>
-      <w:r>
-        <w:rPr>
-          <w:rFonts w:cstheme="minorHAnsi"/>
-          <w:sz w:val="28"/>
-          <w:szCs w:val="28"/>
-        </w:rPr>
-        <w:t>Yourself</w:t>
-      </w:r>
-      <w:proofErr w:type="spellEnd"/>
-      <w:r>
-        <w:rPr>
-          <w:rFonts w:cstheme="minorHAnsi"/>
-          <w:sz w:val="28"/>
-          <w:szCs w:val="28"/>
-        </w:rPr>
-        <w:t>). Il metodo sfrutta gli stream e i filtri applicati a essi per identificare di quale veicolo si tratti, con lo scopo di parcheggiarlo nel posto giusto. Al metodo si passa come parametro una strategia di filtraggio utilizzata poi nello stream (Pattern Strategy). Con questo procedimento evitiamo di scrivere codice specifico per trovare il posto pertinente alla tipologia di veicolo. Il metodo lancerà delle eccezioni per identificare eventuali problemi:</w:t>
+        <w:t>filtraAggiungi()</w:t>
+      </w:r>
+      <w:r>
+        <w:rPr>
+          <w:rFonts w:cstheme="minorHAnsi"/>
+          <w:sz w:val="28"/>
+          <w:szCs w:val="28"/>
+        </w:rPr>
+        <w:t>. Quindi si è utilizzato il pattern DRY (Don’t Repeate Yourself). Il metodo sfrutta gli stream e i filtri applicati a essi per identificare di quale veicolo si tratti, con lo scopo di parcheggiarlo nel posto giusto. Al metodo si passa come parametro una strategia di filtraggio utilizzata poi nello stream (Pattern Strategy). Con questo procedimento evitiamo di scrivere codice specifico per trovare il posto pertinente alla tipologia di veicolo. Il metodo lancerà delle eccezioni per identificare eventuali problemi:</w:t>
       </w:r>
     </w:p>
     <w:p>
@@ -5330,7 +5147,6 @@
           <w:szCs w:val="28"/>
         </w:rPr>
       </w:pPr>
-      <w:proofErr w:type="spellStart"/>
       <w:r>
         <w:rPr>
           <w:rFonts w:cstheme="minorHAnsi"/>
@@ -5342,7 +5158,6 @@
         <w:lastRenderedPageBreak/>
         <w:t>AltezzaMassimaConsentitaException</w:t>
       </w:r>
-      <w:proofErr w:type="spellEnd"/>
       <w:r>
         <w:rPr>
           <w:rFonts w:cstheme="minorHAnsi"/>
@@ -5382,7 +5197,6 @@
           <w:szCs w:val="28"/>
         </w:rPr>
       </w:pPr>
-      <w:proofErr w:type="spellStart"/>
       <w:r>
         <w:rPr>
           <w:rFonts w:cstheme="minorHAnsi"/>
@@ -5391,19 +5205,8 @@
           <w:sz w:val="28"/>
           <w:szCs w:val="28"/>
         </w:rPr>
-        <w:t>TipologiaCarburanteNonConsentita</w:t>
-      </w:r>
-      <w:r>
-        <w:rPr>
-          <w:rFonts w:cstheme="minorHAnsi"/>
-          <w:b/>
-          <w:bCs/>
-          <w:sz w:val="28"/>
-          <w:szCs w:val="28"/>
-        </w:rPr>
-        <w:t>Exception</w:t>
-      </w:r>
-      <w:proofErr w:type="spellEnd"/>
+        <w:t>AutoMetanoNonAmmessaException</w:t>
+      </w:r>
       <w:r>
         <w:rPr>
           <w:rFonts w:cstheme="minorHAnsi"/>
@@ -5443,7 +5246,6 @@
           <w:szCs w:val="28"/>
         </w:rPr>
       </w:pPr>
-      <w:proofErr w:type="spellStart"/>
       <w:r>
         <w:rPr>
           <w:rFonts w:cstheme="minorHAnsi"/>
@@ -5454,7 +5256,6 @@
         </w:rPr>
         <w:t>PostiFinitiException</w:t>
       </w:r>
-      <w:proofErr w:type="spellEnd"/>
       <w:r>
         <w:rPr>
           <w:rFonts w:cstheme="minorHAnsi"/>
@@ -5589,7 +5390,6 @@
         </w:rPr>
         <w:t xml:space="preserve"> capire se il monopattino è già stato noleggiato o meno. Anche in questo caso l’uso degli stream è stato fondamentale per poter identificare i monopattini disponibili e per poi restituirli (es. </w:t>
       </w:r>
-      <w:proofErr w:type="spellStart"/>
       <w:r>
         <w:rPr>
           <w:rFonts w:cstheme="minorHAnsi"/>
@@ -5598,18 +5398,7 @@
           <w:sz w:val="28"/>
           <w:szCs w:val="28"/>
         </w:rPr>
-        <w:t>restituisciMonopattino</w:t>
-      </w:r>
-      <w:proofErr w:type="spellEnd"/>
-      <w:r>
-        <w:rPr>
-          <w:rFonts w:cstheme="minorHAnsi"/>
-          <w:i/>
-          <w:iCs/>
-          <w:sz w:val="28"/>
-          <w:szCs w:val="28"/>
-        </w:rPr>
-        <w:t>()</w:t>
+        <w:t>restituisciMonopattino()</w:t>
       </w:r>
       <w:r>
         <w:rPr>
@@ -5710,25 +5499,7 @@
           <w:sz w:val="28"/>
           <w:szCs w:val="28"/>
         </w:rPr>
-        <w:t xml:space="preserve">. La situazione cambia nel caso di un parcheggio sotterraneo, una volta rilevato il carburante (operazione simulata eseguendo un get() sul tipo di carburante del veicolo) se quest’ultimo dovesse essere a metano </w:t>
-      </w:r>
-      <w:proofErr w:type="gramStart"/>
-      <w:r>
-        <w:rPr>
-          <w:rFonts w:cstheme="minorHAnsi"/>
-          <w:sz w:val="28"/>
-          <w:szCs w:val="28"/>
-        </w:rPr>
-        <w:t>verrà generata</w:t>
-      </w:r>
-      <w:proofErr w:type="gramEnd"/>
-      <w:r>
-        <w:rPr>
-          <w:rFonts w:cstheme="minorHAnsi"/>
-          <w:sz w:val="28"/>
-          <w:szCs w:val="28"/>
-        </w:rPr>
-        <w:t xml:space="preserve"> un eccezione e l’auto non verrà parcheggiata.</w:t>
+        <w:t>. La situazione cambia nel caso di un parcheggio sotterraneo, una volta rilevato il carburante (operazione simulata eseguendo un get() sul tipo di carburante del veicolo) se quest’ultimo dovesse essere a metano verrà generata un eccezione e l’auto non verrà parcheggiata.</w:t>
       </w:r>
     </w:p>
     <w:p>
@@ -5746,7 +5517,23 @@
           <w:sz w:val="28"/>
           <w:szCs w:val="28"/>
         </w:rPr>
-        <w:t xml:space="preserve">Segue un diagramma UML dettagliato, contenente anche un metodo privati, rappresentante l’implementazione del parcheggio. </w:t>
+        <w:t>Segue un diagramma UML dettagliato, contenente anche un metodo privat</w:t>
+      </w:r>
+      <w:r>
+        <w:rPr>
+          <w:rFonts w:cstheme="minorHAnsi"/>
+          <w:sz w:val="28"/>
+          <w:szCs w:val="28"/>
+        </w:rPr>
+        <w:t>o</w:t>
+      </w:r>
+      <w:r>
+        <w:rPr>
+          <w:rFonts w:cstheme="minorHAnsi"/>
+          <w:sz w:val="28"/>
+          <w:szCs w:val="28"/>
+        </w:rPr>
+        <w:t xml:space="preserve">, rappresentante l’implementazione del parcheggio. </w:t>
       </w:r>
     </w:p>
     <w:p>
@@ -5975,7 +5762,6 @@
         </w:rPr>
         <w:t>Il sensore non è altro che un’interfaccia parametrizzata con un unico metodo al suo interno anch’esso parametrizzato, chiamato ‘</w:t>
       </w:r>
-      <w:proofErr w:type="spellStart"/>
       <w:r>
         <w:rPr>
           <w:rFonts w:cstheme="minorHAnsi"/>
@@ -5984,9 +5770,8 @@
           <w:sz w:val="28"/>
           <w:szCs w:val="28"/>
         </w:rPr>
-        <w:t>effettuaRilevazione</w:t>
-      </w:r>
-      <w:proofErr w:type="spellEnd"/>
+        <w:t>effettuaRilevazione()</w:t>
+      </w:r>
       <w:r>
         <w:rPr>
           <w:rFonts w:cstheme="minorHAnsi"/>
@@ -5995,16 +5780,6 @@
           <w:sz w:val="28"/>
           <w:szCs w:val="28"/>
         </w:rPr>
-        <w:t>()</w:t>
-      </w:r>
-      <w:r>
-        <w:rPr>
-          <w:rFonts w:cstheme="minorHAnsi"/>
-          <w:i/>
-          <w:iCs/>
-          <w:sz w:val="28"/>
-          <w:szCs w:val="28"/>
-        </w:rPr>
         <w:t>’</w:t>
       </w:r>
       <w:r>
@@ -6013,33 +5788,15 @@
           <w:sz w:val="28"/>
           <w:szCs w:val="28"/>
         </w:rPr>
-        <w:t>. La scelta di utilizzare una classe parametrizzata è dovuta perché i due sensori presi in questione avranno scambieranno con il resto del sistema lo stesso messaggio, ma esso avrà un valore di ritorno differente a seconda della tipologia del sensore. Infatti nel caso del sensore d’altezza, il metodo restituirà un valore di tipo Double (classe wrapper in quanto le classi parametrizzate non accettano tipi di dato primitivi). Mentre l’altro tipo di sensore dovrà comunicare il tipo di carburante, quindi u</w:t>
-      </w:r>
-      <w:r>
-        <w:rPr>
-          <w:rFonts w:cstheme="minorHAnsi"/>
-          <w:sz w:val="28"/>
-          <w:szCs w:val="28"/>
-        </w:rPr>
-        <w:t>n tipo Alimentazione (</w:t>
-      </w:r>
-      <w:proofErr w:type="spellStart"/>
-      <w:r>
-        <w:rPr>
-          <w:rFonts w:cstheme="minorHAnsi"/>
-          <w:sz w:val="28"/>
-          <w:szCs w:val="28"/>
-        </w:rPr>
-        <w:t>enum</w:t>
-      </w:r>
-      <w:proofErr w:type="spellEnd"/>
-      <w:r>
-        <w:rPr>
-          <w:rFonts w:cstheme="minorHAnsi"/>
-          <w:sz w:val="28"/>
-          <w:szCs w:val="28"/>
-        </w:rPr>
-        <w:t>).</w:t>
+        <w:t>. La scelta di utilizzare una classe parametrizzata è dovuta perché i due sensori presi in questione scambieranno con il resto del sistema lo stesso messaggio, ma esso avrà un valore di ritorno differente a seconda della tipologia del sensore. Infatti nel caso del sensore d’altezza, il metodo restituirà un valore di tipo Double (classe wrapper in quanto le classi parametrizzate non accettano tipi di dato primitivi). Mentre l’altro tipo di sensore dovrà comunicare il tipo di carburante, quindi u</w:t>
+      </w:r>
+      <w:r>
+        <w:rPr>
+          <w:rFonts w:cstheme="minorHAnsi"/>
+          <w:sz w:val="28"/>
+          <w:szCs w:val="28"/>
+        </w:rPr>
+        <w:t>n tipo Alimentazione (enum).</w:t>
       </w:r>
     </w:p>
     <w:p>
@@ -6205,22 +5962,8 @@
           <w:szCs w:val="28"/>
           <w:u w:val="single"/>
         </w:rPr>
-        <w:t xml:space="preserve">Monopattino e </w:t>
-      </w:r>
-      <w:proofErr w:type="spellStart"/>
-      <w:r>
-        <w:rPr>
-          <w:rFonts w:cstheme="minorHAnsi"/>
-          <w:b/>
-          <w:bCs/>
-          <w:color w:val="FF0000"/>
-          <w:sz w:val="28"/>
-          <w:szCs w:val="28"/>
-          <w:u w:val="single"/>
-        </w:rPr>
-        <w:t>MonopattinoImpl</w:t>
-      </w:r>
-      <w:proofErr w:type="spellEnd"/>
+        <w:t>Monopattino e MonopattinoImpl</w:t>
+      </w:r>
     </w:p>
     <w:p>
       <w:pPr>
@@ -6239,25 +5982,7 @@
           <w:sz w:val="28"/>
           <w:szCs w:val="28"/>
         </w:rPr>
-        <w:t xml:space="preserve">La classe </w:t>
-      </w:r>
-      <w:proofErr w:type="spellStart"/>
-      <w:r>
-        <w:rPr>
-          <w:rFonts w:cstheme="minorHAnsi"/>
-          <w:sz w:val="28"/>
-          <w:szCs w:val="28"/>
-        </w:rPr>
-        <w:t>MonopattinoImpl</w:t>
-      </w:r>
-      <w:proofErr w:type="spellEnd"/>
-      <w:r>
-        <w:rPr>
-          <w:rFonts w:cstheme="minorHAnsi"/>
-          <w:sz w:val="28"/>
-          <w:szCs w:val="28"/>
-        </w:rPr>
-        <w:t xml:space="preserve"> è l’astrazione di un monopattino elettrico. Essa implementa l’interfaccia Monopattino</w:t>
+        <w:t>La classe MonopattinoImpl è l’astrazione di un monopattino elettrico. Essa implementa l’interfaccia Monopattino</w:t>
       </w:r>
       <w:r>
         <w:rPr>
@@ -6572,7 +6297,6 @@
         </w:rPr>
         <w:t xml:space="preserve">Tutte le eccezioni contenute nel package </w:t>
       </w:r>
-      <w:proofErr w:type="spellStart"/>
       <w:r>
         <w:rPr>
           <w:rFonts w:cstheme="minorHAnsi"/>
@@ -6583,7 +6307,6 @@
         </w:rPr>
         <w:t>parcheggio.exceptions</w:t>
       </w:r>
-      <w:proofErr w:type="spellEnd"/>
     </w:p>
     <w:p>
       <w:pPr>
@@ -6775,7 +6498,6 @@
         </w:rPr>
         <w:t>È composta da campi che sono in comune tra Auto e Moto, le quali poi otterranno questi campi tramite una semplice estensione (</w:t>
       </w:r>
-      <w:proofErr w:type="spellStart"/>
       <w:r>
         <w:rPr>
           <w:rFonts w:cstheme="minorHAnsi"/>
@@ -6786,7 +6508,6 @@
         </w:rPr>
         <w:t>extends</w:t>
       </w:r>
-      <w:proofErr w:type="spellEnd"/>
       <w:r>
         <w:rPr>
           <w:rFonts w:cstheme="minorHAnsi"/>
@@ -6864,7 +6585,6 @@
         </w:rPr>
         <w:t xml:space="preserve">sfruttano il concetto di </w:t>
       </w:r>
-      <w:proofErr w:type="spellStart"/>
       <w:r>
         <w:rPr>
           <w:i/>
@@ -6872,9 +6592,31 @@
           <w:sz w:val="28"/>
           <w:szCs w:val="28"/>
         </w:rPr>
-        <w:t>Reuse</w:t>
-      </w:r>
-      <w:proofErr w:type="spellEnd"/>
+        <w:t>Reuse By Inheritance</w:t>
+      </w:r>
+      <w:r>
+        <w:rPr>
+          <w:sz w:val="28"/>
+          <w:szCs w:val="28"/>
+        </w:rPr>
+        <w:t xml:space="preserve"> fornito dal paradigma della programmazione a oggetti. Questo per evitare spreco di codice dato che entrambe le classi fanno parte della categoria Veicolo.</w:t>
+      </w:r>
+    </w:p>
+    <w:p>
+      <w:pPr>
+        <w:ind w:left="708"/>
+        <w:rPr>
+          <w:sz w:val="28"/>
+          <w:szCs w:val="28"/>
+        </w:rPr>
+      </w:pPr>
+      <w:r>
+        <w:rPr>
+          <w:sz w:val="28"/>
+          <w:szCs w:val="28"/>
+        </w:rPr>
+        <w:t xml:space="preserve">Le eccezioni presenti nel package </w:t>
+      </w:r>
       <w:r>
         <w:rPr>
           <w:i/>
@@ -6882,9 +6624,31 @@
           <w:sz w:val="28"/>
           <w:szCs w:val="28"/>
         </w:rPr>
-        <w:t xml:space="preserve"> By </w:t>
-      </w:r>
-      <w:proofErr w:type="spellStart"/>
+        <w:t>parcheggio.exceptions</w:t>
+      </w:r>
+      <w:r>
+        <w:rPr>
+          <w:sz w:val="28"/>
+          <w:szCs w:val="28"/>
+        </w:rPr>
+        <w:t xml:space="preserve"> sono state realizzate per far fronte ad alcuni problemi sorti durante la stesura del codice in ParcheggioImpl.java.</w:t>
+      </w:r>
+    </w:p>
+    <w:p>
+      <w:pPr>
+        <w:ind w:left="708"/>
+        <w:rPr>
+          <w:sz w:val="28"/>
+          <w:szCs w:val="28"/>
+        </w:rPr>
+      </w:pPr>
+      <w:r>
+        <w:rPr>
+          <w:sz w:val="28"/>
+          <w:szCs w:val="28"/>
+        </w:rPr>
+        <w:t xml:space="preserve">Le eccezioni sono tutte sottoclassi di RuntimeException perché sono tutte di tipo </w:t>
+      </w:r>
       <w:r>
         <w:rPr>
           <w:i/>
@@ -6892,15 +6656,14 @@
           <w:sz w:val="28"/>
           <w:szCs w:val="28"/>
         </w:rPr>
-        <w:t>Inheritance</w:t>
-      </w:r>
-      <w:proofErr w:type="spellEnd"/>
-      <w:r>
-        <w:rPr>
-          <w:sz w:val="28"/>
-          <w:szCs w:val="28"/>
-        </w:rPr>
-        <w:t xml:space="preserve"> fornito dal paradigma della programmazione a oggetti. Questo per evitare spreco di codice dato che entrambe le classi fanno parte della categoria Veicolo.</w:t>
+        <w:t>unchecked</w:t>
+      </w:r>
+      <w:r>
+        <w:rPr>
+          <w:sz w:val="28"/>
+          <w:szCs w:val="28"/>
+        </w:rPr>
+        <w:t>. L’unica eccezione diversa dalle altre è IllegalChargerException, che è di tipo checked.</w:t>
       </w:r>
     </w:p>
     <w:p>
@@ -6916,9 +6679,8 @@
           <w:sz w:val="28"/>
           <w:szCs w:val="28"/>
         </w:rPr>
-        <w:t xml:space="preserve">Le eccezioni presenti nel package </w:t>
-      </w:r>
-      <w:proofErr w:type="spellStart"/>
+        <w:t xml:space="preserve">La gestione delle eccezioni in ParcheggioImpl è molto intuitiva: viene eseguito un controllo tramite un </w:t>
+      </w:r>
       <w:r>
         <w:rPr>
           <w:i/>
@@ -6926,49 +6688,15 @@
           <w:sz w:val="28"/>
           <w:szCs w:val="28"/>
         </w:rPr>
-        <w:t>parcheggio.exceptions</w:t>
-      </w:r>
-      <w:proofErr w:type="spellEnd"/>
-      <w:r>
-        <w:rPr>
-          <w:sz w:val="28"/>
-          <w:szCs w:val="28"/>
-        </w:rPr>
-        <w:t xml:space="preserve"> sono state realizzate per far fronte ad alcuni problemi sorti durante la stesura del codice in ParcheggioImpl.java.</w:t>
-      </w:r>
-    </w:p>
-    <w:p>
-      <w:pPr>
-        <w:ind w:left="708"/>
-        <w:rPr>
-          <w:sz w:val="28"/>
-          <w:szCs w:val="28"/>
-        </w:rPr>
-      </w:pPr>
-      <w:r>
-        <w:rPr>
-          <w:sz w:val="28"/>
-          <w:szCs w:val="28"/>
-        </w:rPr>
-        <w:t xml:space="preserve">Le eccezioni sono tutte sottoclassi di </w:t>
-      </w:r>
-      <w:proofErr w:type="spellStart"/>
-      <w:r>
-        <w:rPr>
-          <w:sz w:val="28"/>
-          <w:szCs w:val="28"/>
-        </w:rPr>
-        <w:t>RuntimeException</w:t>
-      </w:r>
-      <w:proofErr w:type="spellEnd"/>
-      <w:r>
-        <w:rPr>
-          <w:sz w:val="28"/>
-          <w:szCs w:val="28"/>
-        </w:rPr>
-        <w:t xml:space="preserve"> perché sono tutte di tipo </w:t>
-      </w:r>
-      <w:proofErr w:type="spellStart"/>
+        <w:t>if</w:t>
+      </w:r>
+      <w:r>
+        <w:rPr>
+          <w:sz w:val="28"/>
+          <w:szCs w:val="28"/>
+        </w:rPr>
+        <w:t xml:space="preserve"> in base al contesto in cui ci si trova, e a seconda dell’esito del controllo viene lanciata o meno l’eccezione tramite </w:t>
+      </w:r>
       <w:r>
         <w:rPr>
           <w:i/>
@@ -6976,91 +6704,8 @@
           <w:sz w:val="28"/>
           <w:szCs w:val="28"/>
         </w:rPr>
-        <w:t>unchecked</w:t>
-      </w:r>
-      <w:proofErr w:type="spellEnd"/>
-      <w:r>
-        <w:rPr>
-          <w:sz w:val="28"/>
-          <w:szCs w:val="28"/>
-        </w:rPr>
-        <w:t xml:space="preserve">. L’unica eccezione diversa dalle altre è </w:t>
-      </w:r>
-      <w:proofErr w:type="spellStart"/>
-      <w:r>
-        <w:rPr>
-          <w:sz w:val="28"/>
-          <w:szCs w:val="28"/>
-        </w:rPr>
-        <w:t>IllegalChargerException</w:t>
-      </w:r>
-      <w:proofErr w:type="spellEnd"/>
-      <w:r>
-        <w:rPr>
-          <w:sz w:val="28"/>
-          <w:szCs w:val="28"/>
-        </w:rPr>
-        <w:t xml:space="preserve">, che è di tipo </w:t>
-      </w:r>
-      <w:proofErr w:type="spellStart"/>
-      <w:r>
-        <w:rPr>
-          <w:sz w:val="28"/>
-          <w:szCs w:val="28"/>
-        </w:rPr>
-        <w:t>checked</w:t>
-      </w:r>
-      <w:proofErr w:type="spellEnd"/>
-      <w:r>
-        <w:rPr>
-          <w:sz w:val="28"/>
-          <w:szCs w:val="28"/>
-        </w:rPr>
-        <w:t>.</w:t>
-      </w:r>
-    </w:p>
-    <w:p>
-      <w:pPr>
-        <w:ind w:left="708"/>
-        <w:rPr>
-          <w:sz w:val="28"/>
-          <w:szCs w:val="28"/>
-        </w:rPr>
-      </w:pPr>
-      <w:r>
-        <w:rPr>
-          <w:sz w:val="28"/>
-          <w:szCs w:val="28"/>
-        </w:rPr>
-        <w:t xml:space="preserve">La gestione delle eccezioni in ParcheggioImpl è molto intuitiva: viene eseguito un controllo tramite un </w:t>
-      </w:r>
-      <w:r>
-        <w:rPr>
-          <w:i/>
-          <w:iCs/>
-          <w:sz w:val="28"/>
-          <w:szCs w:val="28"/>
-        </w:rPr>
-        <w:t>if</w:t>
-      </w:r>
-      <w:r>
-        <w:rPr>
-          <w:sz w:val="28"/>
-          <w:szCs w:val="28"/>
-        </w:rPr>
-        <w:t xml:space="preserve"> in base al contesto in cui ci si trova, e a seconda dell’esito del controllo viene lanciata o meno l’eccezione tramite </w:t>
-      </w:r>
-      <w:proofErr w:type="spellStart"/>
-      <w:r>
-        <w:rPr>
-          <w:i/>
-          <w:iCs/>
-          <w:sz w:val="28"/>
-          <w:szCs w:val="28"/>
-        </w:rPr>
         <w:t>throw</w:t>
       </w:r>
-      <w:proofErr w:type="spellEnd"/>
       <w:r>
         <w:rPr>
           <w:sz w:val="28"/>
@@ -7169,23 +6814,7 @@
           <w:szCs w:val="28"/>
         </w:rPr>
         <w:lastRenderedPageBreak/>
-        <w:t xml:space="preserve">Siccome la soluzione proposta è molto semplice, non è necessario utilizzare uno specifico design pattern. Piuttosto utilizzo il meccanismo delle interfacce. Nell’interfaccia </w:t>
-      </w:r>
-      <w:proofErr w:type="spellStart"/>
-      <w:r>
-        <w:rPr>
-          <w:sz w:val="28"/>
-          <w:szCs w:val="28"/>
-        </w:rPr>
-        <w:t>VeicoloInt</w:t>
-      </w:r>
-      <w:proofErr w:type="spellEnd"/>
-      <w:r>
-        <w:rPr>
-          <w:sz w:val="28"/>
-          <w:szCs w:val="28"/>
-        </w:rPr>
-        <w:t xml:space="preserve"> specifichiamo il contratto che deve rispettare un Veicolo: si è scelto quindi di limitarsi ai setter/getter. </w:t>
+        <w:t xml:space="preserve">Siccome la soluzione proposta è molto semplice, non è necessario utilizzare uno specifico design pattern. Piuttosto utilizzo il meccanismo delle interfacce. Nell’interfaccia VeicoloInt specifichiamo il contratto che deve rispettare un Veicolo: si è scelto quindi di limitarsi ai setter/getter. </w:t>
       </w:r>
       <w:r>
         <w:rPr>
@@ -7201,27 +6830,7 @@
           <w:sz w:val="28"/>
           <w:szCs w:val="28"/>
         </w:rPr>
-        <w:t>set/</w:t>
-      </w:r>
-      <w:proofErr w:type="spellStart"/>
-      <w:r>
-        <w:rPr>
-          <w:i/>
-          <w:iCs/>
-          <w:sz w:val="28"/>
-          <w:szCs w:val="28"/>
-        </w:rPr>
-        <w:t>getAltezza</w:t>
-      </w:r>
-      <w:proofErr w:type="spellEnd"/>
-      <w:r>
-        <w:rPr>
-          <w:i/>
-          <w:iCs/>
-          <w:sz w:val="28"/>
-          <w:szCs w:val="28"/>
-        </w:rPr>
-        <w:t>()</w:t>
+        <w:t>set/getAltezza()</w:t>
       </w:r>
       <w:r>
         <w:rPr>
@@ -7607,7 +7216,6 @@
         </w:rPr>
         <w:t xml:space="preserve">Optional: per evitare ove possibile l’uso della keyword </w:t>
       </w:r>
-      <w:proofErr w:type="spellStart"/>
       <w:r>
         <w:rPr>
           <w:rFonts w:cstheme="minorHAnsi"/>
@@ -7618,7 +7226,6 @@
         </w:rPr>
         <w:t>null</w:t>
       </w:r>
-      <w:proofErr w:type="spellEnd"/>
       <w:r>
         <w:rPr>
           <w:rFonts w:cstheme="minorHAnsi"/>
@@ -7643,23 +7250,13 @@
           <w:u w:val="single"/>
         </w:rPr>
       </w:pPr>
-      <w:proofErr w:type="spellStart"/>
-      <w:r>
-        <w:rPr>
-          <w:rFonts w:cstheme="minorHAnsi"/>
-          <w:sz w:val="28"/>
-          <w:szCs w:val="28"/>
-        </w:rPr>
-        <w:t>ArrayList</w:t>
-      </w:r>
-      <w:proofErr w:type="spellEnd"/>
-      <w:r>
-        <w:rPr>
-          <w:rFonts w:cstheme="minorHAnsi"/>
-          <w:sz w:val="28"/>
-          <w:szCs w:val="28"/>
-        </w:rPr>
-        <w:t xml:space="preserve"> e Collection in generale: per tenersi la collezione dei parcheggi e degli utenti</w:t>
+      <w:r>
+        <w:rPr>
+          <w:rFonts w:cstheme="minorHAnsi"/>
+          <w:sz w:val="28"/>
+          <w:szCs w:val="28"/>
+        </w:rPr>
+        <w:t>ArrayList e Collection in generale: per tenersi la collezione dei parcheggi e degli utenti</w:t>
       </w:r>
     </w:p>
     <w:p>
@@ -7685,7 +7282,6 @@
         </w:rPr>
         <w:t xml:space="preserve">Classi di lettura e scrittura da file di </w:t>
       </w:r>
-      <w:proofErr w:type="spellStart"/>
       <w:r>
         <w:rPr>
           <w:rFonts w:cstheme="minorHAnsi"/>
@@ -7696,7 +7292,6 @@
         </w:rPr>
         <w:t>java.io</w:t>
       </w:r>
-      <w:proofErr w:type="spellEnd"/>
       <w:r>
         <w:rPr>
           <w:rFonts w:cstheme="minorHAnsi"/>
@@ -7748,25 +7343,7 @@
           <w:sz w:val="28"/>
           <w:szCs w:val="28"/>
         </w:rPr>
-        <w:t xml:space="preserve">Stream: utilizzati per generare collezioni specifiche. Utilizzati nella classe </w:t>
-      </w:r>
-      <w:proofErr w:type="spellStart"/>
-      <w:r>
-        <w:rPr>
-          <w:rFonts w:cstheme="minorHAnsi"/>
-          <w:sz w:val="28"/>
-          <w:szCs w:val="28"/>
-        </w:rPr>
-        <w:t>GUIParcheggio</w:t>
-      </w:r>
-      <w:proofErr w:type="spellEnd"/>
-      <w:r>
-        <w:rPr>
-          <w:rFonts w:cstheme="minorHAnsi"/>
-          <w:sz w:val="28"/>
-          <w:szCs w:val="28"/>
-        </w:rPr>
-        <w:t>.</w:t>
+        <w:t>Stream: utilizzati per generare collezioni specifiche. Utilizzati nella classe GUIParcheggio.</w:t>
       </w:r>
     </w:p>
     <w:p>
@@ -7806,25 +7383,7 @@
           <w:sz w:val="28"/>
           <w:szCs w:val="28"/>
         </w:rPr>
-        <w:t xml:space="preserve">bda Expressions: utilizzati per definire i filtri di ricerca degli stream. Utilizzate nella classe </w:t>
-      </w:r>
-      <w:proofErr w:type="spellStart"/>
-      <w:r>
-        <w:rPr>
-          <w:rFonts w:cstheme="minorHAnsi"/>
-          <w:sz w:val="28"/>
-          <w:szCs w:val="28"/>
-        </w:rPr>
-        <w:t>GUIParcheggio</w:t>
-      </w:r>
-      <w:proofErr w:type="spellEnd"/>
-      <w:r>
-        <w:rPr>
-          <w:rFonts w:cstheme="minorHAnsi"/>
-          <w:sz w:val="28"/>
-          <w:szCs w:val="28"/>
-        </w:rPr>
-        <w:t>.</w:t>
+        <w:t>bda Expressions: utilizzati per definire i filtri di ricerca degli stream. Utilizzate nella classe GUIParcheggio.</w:t>
       </w:r>
     </w:p>
     <w:p>
@@ -7847,25 +7406,7 @@
           <w:sz w:val="28"/>
           <w:szCs w:val="28"/>
         </w:rPr>
-        <w:t xml:space="preserve">Optional: utilizzati in quei campi o risultati che non sempre garantivano la presenza di un valore. Troviamo l’uso di Optional nella classa </w:t>
-      </w:r>
-      <w:proofErr w:type="spellStart"/>
-      <w:r>
-        <w:rPr>
-          <w:rFonts w:cstheme="minorHAnsi"/>
-          <w:sz w:val="28"/>
-          <w:szCs w:val="28"/>
-        </w:rPr>
-        <w:t>AbstractPosto</w:t>
-      </w:r>
-      <w:proofErr w:type="spellEnd"/>
-      <w:r>
-        <w:rPr>
-          <w:rFonts w:cstheme="minorHAnsi"/>
-          <w:sz w:val="28"/>
-          <w:szCs w:val="28"/>
-        </w:rPr>
-        <w:t>.</w:t>
+        <w:t>Optional: utilizzati in quei campi o risultati che non sempre garantivano la presenza di un valore. Troviamo l’uso di Optional nella classa AbstractPosto.</w:t>
       </w:r>
     </w:p>
     <w:p>
@@ -7896,25 +7437,7 @@
           <w:sz w:val="28"/>
           <w:szCs w:val="28"/>
         </w:rPr>
-        <w:t xml:space="preserve"> Questo algoritmo viene implementato come metodo nella classe </w:t>
-      </w:r>
-      <w:proofErr w:type="spellStart"/>
-      <w:r>
-        <w:rPr>
-          <w:rFonts w:cstheme="minorHAnsi"/>
-          <w:sz w:val="28"/>
-          <w:szCs w:val="28"/>
-        </w:rPr>
-        <w:t>ColonninaSupercharger</w:t>
-      </w:r>
-      <w:proofErr w:type="spellEnd"/>
-      <w:r>
-        <w:rPr>
-          <w:rFonts w:cstheme="minorHAnsi"/>
-          <w:sz w:val="28"/>
-          <w:szCs w:val="28"/>
-        </w:rPr>
-        <w:t>.</w:t>
+        <w:t xml:space="preserve"> Questo algoritmo viene implementato come metodo nella classe ColonninaSupercharger.</w:t>
       </w:r>
     </w:p>
     <w:p>

</xml_diff>

<commit_message>
Risolti problemi causati dal merge
</commit_message>
<xml_diff>
--- a/Relazione/RelazionePMO.docx
+++ b/Relazione/RelazionePMO.docx
@@ -1925,13 +1925,8 @@
                         <w:txbxContent>
                           <w:p>
                             <w:r>
-                              <w:t xml:space="preserve">Use Case </w:t>
+                              <w:t>Use Case Diagram</w:t>
                             </w:r>
-                            <w:proofErr w:type="spellStart"/>
-                            <w:r>
-                              <w:t>Diagram</w:t>
-                            </w:r>
-                            <w:proofErr w:type="spellEnd"/>
                           </w:p>
                         </w:txbxContent>
                       </wps:txbx>
@@ -8147,22 +8142,19 @@
     </w:p>
     <w:p>
       <w:pPr>
-        <w:jc w:val="both"/>
-        <w:rPr>
-          <w:rFonts w:cstheme="minorHAnsi"/>
-          <w:b/>
-          <w:bCs/>
-          <w:sz w:val="28"/>
-          <w:szCs w:val="28"/>
-        </w:rPr>
-      </w:pPr>
-      <w:r>
-        <w:rPr>
-          <w:rFonts w:cstheme="minorHAnsi"/>
-          <w:b/>
-          <w:bCs/>
-          <w:sz w:val="28"/>
-          <w:szCs w:val="28"/>
+        <w:rPr>
+          <w:rFonts w:cstheme="minorHAnsi"/>
+          <w:sz w:val="28"/>
+          <w:szCs w:val="28"/>
+          <w:u w:val="single"/>
+        </w:rPr>
+      </w:pPr>
+      <w:r>
+        <w:rPr>
+          <w:rFonts w:cstheme="minorHAnsi"/>
+          <w:sz w:val="28"/>
+          <w:szCs w:val="28"/>
+          <w:u w:val="single"/>
         </w:rPr>
         <w:t>Tommaso Petrelli</w:t>
       </w:r>
@@ -8172,8 +8164,9 @@
         <w:pStyle w:val="Paragrafoelenco"/>
         <w:numPr>
           <w:ilvl w:val="0"/>
-          <w:numId w:val="23"/>
+          <w:numId w:val="38"/>
         </w:numPr>
+        <w:spacing w:line="256" w:lineRule="auto"/>
         <w:jc w:val="both"/>
         <w:rPr>
           <w:rFonts w:cstheme="minorHAnsi"/>
@@ -8184,15 +8177,25 @@
       <w:r>
         <w:rPr>
           <w:rFonts w:cstheme="minorHAnsi"/>
-          <w:sz w:val="28"/>
-          <w:szCs w:val="28"/>
-        </w:rPr>
-        <w:t xml:space="preserve">Stream: utilizzati per generare collezioni specifiche. Utilizzati nella classe </w:t>
+          <w:b/>
+          <w:bCs/>
+          <w:sz w:val="28"/>
+          <w:szCs w:val="28"/>
+        </w:rPr>
+        <w:t>Stream</w:t>
+      </w:r>
+      <w:r>
+        <w:rPr>
+          <w:rFonts w:cstheme="minorHAnsi"/>
+          <w:sz w:val="28"/>
+          <w:szCs w:val="28"/>
+        </w:rPr>
+        <w:t xml:space="preserve">: utilizzati per generare collezioni specifiche. Utilizzati nella classe </w:t>
       </w:r>
       <w:proofErr w:type="spellStart"/>
       <w:r>
         <w:rPr>
-          <w:rFonts w:cstheme="minorHAnsi"/>
+          <w:rFonts w:ascii="Courier New" w:hAnsi="Courier New" w:cs="Courier New"/>
           <w:sz w:val="28"/>
           <w:szCs w:val="28"/>
         </w:rPr>
@@ -8213,8 +8216,9 @@
         <w:pStyle w:val="Paragrafoelenco"/>
         <w:numPr>
           <w:ilvl w:val="0"/>
-          <w:numId w:val="23"/>
+          <w:numId w:val="38"/>
         </w:numPr>
+        <w:spacing w:line="256" w:lineRule="auto"/>
         <w:jc w:val="both"/>
         <w:rPr>
           <w:rFonts w:cstheme="minorHAnsi"/>
@@ -8225,31 +8229,19 @@
       <w:r>
         <w:rPr>
           <w:rFonts w:cstheme="minorHAnsi"/>
-          <w:sz w:val="28"/>
-          <w:szCs w:val="28"/>
-        </w:rPr>
-        <w:t>La</w:t>
-      </w:r>
-      <w:r>
-        <w:rPr>
-          <w:rFonts w:cstheme="minorHAnsi"/>
-          <w:sz w:val="28"/>
-          <w:szCs w:val="28"/>
-        </w:rPr>
-        <w:t>m</w:t>
-      </w:r>
-      <w:r>
-        <w:rPr>
-          <w:rFonts w:cstheme="minorHAnsi"/>
-          <w:sz w:val="28"/>
-          <w:szCs w:val="28"/>
-        </w:rPr>
-        <w:t xml:space="preserve">bda </w:t>
+          <w:b/>
+          <w:bCs/>
+          <w:sz w:val="28"/>
+          <w:szCs w:val="28"/>
+        </w:rPr>
+        <w:t xml:space="preserve">Labda </w:t>
       </w:r>
       <w:proofErr w:type="spellStart"/>
       <w:r>
         <w:rPr>
           <w:rFonts w:cstheme="minorHAnsi"/>
+          <w:b/>
+          <w:bCs/>
           <w:sz w:val="28"/>
           <w:szCs w:val="28"/>
         </w:rPr>
@@ -8267,7 +8259,7 @@
       <w:proofErr w:type="spellStart"/>
       <w:r>
         <w:rPr>
-          <w:rFonts w:cstheme="minorHAnsi"/>
+          <w:rFonts w:ascii="Courier New" w:hAnsi="Courier New" w:cs="Courier New"/>
           <w:sz w:val="28"/>
           <w:szCs w:val="28"/>
         </w:rPr>
@@ -8288,8 +8280,9 @@
         <w:pStyle w:val="Paragrafoelenco"/>
         <w:numPr>
           <w:ilvl w:val="0"/>
-          <w:numId w:val="23"/>
+          <w:numId w:val="38"/>
         </w:numPr>
+        <w:spacing w:line="256" w:lineRule="auto"/>
         <w:jc w:val="both"/>
         <w:rPr>
           <w:rFonts w:cstheme="minorHAnsi"/>
@@ -8300,15 +8293,25 @@
       <w:r>
         <w:rPr>
           <w:rFonts w:cstheme="minorHAnsi"/>
-          <w:sz w:val="28"/>
-          <w:szCs w:val="28"/>
-        </w:rPr>
-        <w:t xml:space="preserve">Optional: utilizzati in quei campi o risultati che non sempre garantivano la presenza di un valore. Troviamo l’uso di Optional nella classa </w:t>
+          <w:b/>
+          <w:bCs/>
+          <w:sz w:val="28"/>
+          <w:szCs w:val="28"/>
+        </w:rPr>
+        <w:t>Optional</w:t>
+      </w:r>
+      <w:r>
+        <w:rPr>
+          <w:rFonts w:cstheme="minorHAnsi"/>
+          <w:sz w:val="28"/>
+          <w:szCs w:val="28"/>
+        </w:rPr>
+        <w:t xml:space="preserve">: utilizzati in quei campi o risultati che non sempre garantivano la presenza di un valore. Troviamo l’uso di Optional nella classa </w:t>
       </w:r>
       <w:proofErr w:type="spellStart"/>
       <w:r>
         <w:rPr>
-          <w:rFonts w:cstheme="minorHAnsi"/>
+          <w:rFonts w:ascii="Courier New" w:hAnsi="Courier New" w:cs="Courier New"/>
           <w:sz w:val="28"/>
           <w:szCs w:val="28"/>
         </w:rPr>
@@ -8329,8 +8332,9 @@
         <w:pStyle w:val="Paragrafoelenco"/>
         <w:numPr>
           <w:ilvl w:val="0"/>
-          <w:numId w:val="23"/>
+          <w:numId w:val="38"/>
         </w:numPr>
+        <w:spacing w:line="256" w:lineRule="auto"/>
         <w:jc w:val="both"/>
         <w:rPr>
           <w:rFonts w:cstheme="minorHAnsi"/>
@@ -8341,36 +8345,307 @@
       <w:r>
         <w:rPr>
           <w:rFonts w:cstheme="minorHAnsi"/>
-          <w:sz w:val="28"/>
-          <w:szCs w:val="28"/>
-        </w:rPr>
-        <w:t>Algoritmi: progettato un algoritmo per la ricarica del veicolo elettrico e per calcolare il tempo necessario a completare la ricarica.</w:t>
-      </w:r>
-      <w:r>
-        <w:rPr>
-          <w:rFonts w:cstheme="minorHAnsi"/>
-          <w:sz w:val="28"/>
-          <w:szCs w:val="28"/>
-        </w:rPr>
-        <w:t xml:space="preserve"> Questo algoritmo viene implementato come metodo nella classe </w:t>
+          <w:b/>
+          <w:bCs/>
+          <w:sz w:val="28"/>
+          <w:szCs w:val="28"/>
+        </w:rPr>
+        <w:t>Algoritmi</w:t>
+      </w:r>
+      <w:r>
+        <w:rPr>
+          <w:rFonts w:cstheme="minorHAnsi"/>
+          <w:sz w:val="28"/>
+          <w:szCs w:val="28"/>
+        </w:rPr>
+        <w:t xml:space="preserve">: progettato un algoritmo per la ricarica del veicolo elettrico e per calcolare il tempo necessario a completare la ricarica. Questo algoritmo viene implementato come metodo </w:t>
       </w:r>
       <w:proofErr w:type="spellStart"/>
       <w:r>
         <w:rPr>
-          <w:rFonts w:cstheme="minorHAnsi"/>
-          <w:sz w:val="28"/>
-          <w:szCs w:val="28"/>
-        </w:rPr>
-        <w:t>ColonninaSupercharger</w:t>
+          <w:rFonts w:ascii="Courier New" w:hAnsi="Courier New" w:cs="Courier New"/>
+          <w:sz w:val="28"/>
+          <w:szCs w:val="28"/>
+        </w:rPr>
+        <w:t>ricaricaVeicolo</w:t>
       </w:r>
       <w:proofErr w:type="spellEnd"/>
       <w:r>
         <w:rPr>
+          <w:rFonts w:ascii="Courier New" w:hAnsi="Courier New" w:cs="Courier New"/>
+          <w:sz w:val="28"/>
+          <w:szCs w:val="28"/>
+        </w:rPr>
+        <w:t>()</w:t>
+      </w:r>
+      <w:r>
+        <w:rPr>
+          <w:rFonts w:cstheme="minorHAnsi"/>
+          <w:sz w:val="28"/>
+          <w:szCs w:val="28"/>
+        </w:rPr>
+        <w:t xml:space="preserve"> nella classe </w:t>
+      </w:r>
+      <w:proofErr w:type="spellStart"/>
+      <w:r>
+        <w:rPr>
+          <w:rFonts w:ascii="Courier New" w:hAnsi="Courier New" w:cs="Courier New"/>
+          <w:sz w:val="28"/>
+          <w:szCs w:val="28"/>
+        </w:rPr>
+        <w:t>ColonnaSupercharger</w:t>
+      </w:r>
+      <w:proofErr w:type="spellEnd"/>
+      <w:r>
+        <w:rPr>
           <w:rFonts w:cstheme="minorHAnsi"/>
           <w:sz w:val="28"/>
           <w:szCs w:val="28"/>
         </w:rPr>
         <w:t>.</w:t>
+      </w:r>
+    </w:p>
+    <w:p>
+      <w:pPr>
+        <w:pStyle w:val="Paragrafoelenco"/>
+        <w:jc w:val="both"/>
+        <w:rPr>
+          <w:rFonts w:cstheme="minorHAnsi"/>
+          <w:sz w:val="28"/>
+          <w:szCs w:val="28"/>
+        </w:rPr>
+      </w:pPr>
+      <w:r>
+        <w:rPr>
+          <w:rFonts w:cstheme="minorHAnsi"/>
+          <w:sz w:val="28"/>
+          <w:szCs w:val="28"/>
+        </w:rPr>
+        <w:t>Preparazione dell’algoritmo:</w:t>
+      </w:r>
+    </w:p>
+    <w:p>
+      <w:pPr>
+        <w:pStyle w:val="Paragrafoelenco"/>
+        <w:numPr>
+          <w:ilvl w:val="1"/>
+          <w:numId w:val="38"/>
+        </w:numPr>
+        <w:spacing w:line="256" w:lineRule="auto"/>
+        <w:jc w:val="both"/>
+        <w:rPr>
+          <w:rFonts w:cstheme="minorHAnsi"/>
+          <w:sz w:val="28"/>
+          <w:szCs w:val="28"/>
+        </w:rPr>
+      </w:pPr>
+      <w:r>
+        <w:rPr>
+          <w:rFonts w:cstheme="minorHAnsi"/>
+          <w:sz w:val="28"/>
+          <w:szCs w:val="28"/>
+        </w:rPr>
+        <w:t>Si assume che i veicoli elettrici abbiano la quantità di carburante espressa in kWh (Chilowattora), per cui dobbiamo effettuare delle conversioni in termini di percentuale (%) per migliorare la UX (User Experience).</w:t>
+      </w:r>
+    </w:p>
+    <w:p>
+      <w:pPr>
+        <w:pStyle w:val="Paragrafoelenco"/>
+        <w:numPr>
+          <w:ilvl w:val="1"/>
+          <w:numId w:val="38"/>
+        </w:numPr>
+        <w:spacing w:line="256" w:lineRule="auto"/>
+        <w:jc w:val="both"/>
+        <w:rPr>
+          <w:rFonts w:cstheme="minorHAnsi"/>
+          <w:sz w:val="28"/>
+          <w:szCs w:val="28"/>
+        </w:rPr>
+      </w:pPr>
+      <w:r>
+        <w:rPr>
+          <w:rFonts w:cstheme="minorHAnsi"/>
+          <w:sz w:val="28"/>
+          <w:szCs w:val="28"/>
+        </w:rPr>
+        <w:t xml:space="preserve">Si verifica la validità dei parametri passati all’algoritmo considerando la classe </w:t>
+      </w:r>
+      <w:proofErr w:type="spellStart"/>
+      <w:r>
+        <w:rPr>
+          <w:rFonts w:ascii="Courier New" w:hAnsi="Courier New" w:cs="Courier New"/>
+          <w:sz w:val="28"/>
+          <w:szCs w:val="28"/>
+        </w:rPr>
+        <w:t>IllegalChargerException</w:t>
+      </w:r>
+      <w:proofErr w:type="spellEnd"/>
+      <w:r>
+        <w:rPr>
+          <w:rFonts w:cstheme="minorHAnsi"/>
+          <w:sz w:val="28"/>
+          <w:szCs w:val="28"/>
+        </w:rPr>
+        <w:t>.</w:t>
+      </w:r>
+    </w:p>
+    <w:p>
+      <w:pPr>
+        <w:pStyle w:val="Paragrafoelenco"/>
+        <w:jc w:val="both"/>
+        <w:rPr>
+          <w:rFonts w:cstheme="minorHAnsi"/>
+          <w:sz w:val="28"/>
+          <w:szCs w:val="28"/>
+        </w:rPr>
+      </w:pPr>
+      <w:r>
+        <w:rPr>
+          <w:rFonts w:cstheme="minorHAnsi"/>
+          <w:sz w:val="28"/>
+          <w:szCs w:val="28"/>
+        </w:rPr>
+        <w:t>Passi dell’algoritmo:</w:t>
+      </w:r>
+    </w:p>
+    <w:p>
+      <w:pPr>
+        <w:pStyle w:val="Paragrafoelenco"/>
+        <w:numPr>
+          <w:ilvl w:val="1"/>
+          <w:numId w:val="38"/>
+        </w:numPr>
+        <w:spacing w:line="256" w:lineRule="auto"/>
+        <w:jc w:val="both"/>
+        <w:rPr>
+          <w:rFonts w:cstheme="minorHAnsi"/>
+          <w:sz w:val="28"/>
+          <w:szCs w:val="28"/>
+        </w:rPr>
+      </w:pPr>
+      <w:r>
+        <w:rPr>
+          <w:rFonts w:cstheme="minorHAnsi"/>
+          <w:sz w:val="28"/>
+          <w:szCs w:val="28"/>
+        </w:rPr>
+        <w:lastRenderedPageBreak/>
+        <w:t>Acquisisco valore che indica la percentuale da raggiungere (es: 70%).</w:t>
+      </w:r>
+    </w:p>
+    <w:p>
+      <w:pPr>
+        <w:pStyle w:val="Paragrafoelenco"/>
+        <w:numPr>
+          <w:ilvl w:val="1"/>
+          <w:numId w:val="38"/>
+        </w:numPr>
+        <w:spacing w:line="256" w:lineRule="auto"/>
+        <w:jc w:val="both"/>
+        <w:rPr>
+          <w:rFonts w:cstheme="minorHAnsi"/>
+          <w:sz w:val="28"/>
+          <w:szCs w:val="28"/>
+        </w:rPr>
+      </w:pPr>
+      <w:r>
+        <w:rPr>
+          <w:rFonts w:cstheme="minorHAnsi"/>
+          <w:sz w:val="28"/>
+          <w:szCs w:val="28"/>
+        </w:rPr>
+        <w:t>Calcolo il delta necessario per completare la ricarica conoscendo la percentuale attuale (es: se attuale = 10% allora delta = 60%).</w:t>
+      </w:r>
+    </w:p>
+    <w:p>
+      <w:pPr>
+        <w:pStyle w:val="Paragrafoelenco"/>
+        <w:numPr>
+          <w:ilvl w:val="1"/>
+          <w:numId w:val="38"/>
+        </w:numPr>
+        <w:spacing w:line="256" w:lineRule="auto"/>
+        <w:jc w:val="both"/>
+        <w:rPr>
+          <w:rFonts w:cstheme="minorHAnsi"/>
+          <w:sz w:val="28"/>
+          <w:szCs w:val="28"/>
+        </w:rPr>
+      </w:pPr>
+      <w:r>
+        <w:rPr>
+          <w:rFonts w:cstheme="minorHAnsi"/>
+          <w:sz w:val="28"/>
+          <w:szCs w:val="28"/>
+        </w:rPr>
+        <w:t>Converto il delta in termini di kWh (es: se 100% = 100 kWh allora 60% = 60kWh).</w:t>
+      </w:r>
+    </w:p>
+    <w:p>
+      <w:pPr>
+        <w:pStyle w:val="Paragrafoelenco"/>
+        <w:numPr>
+          <w:ilvl w:val="1"/>
+          <w:numId w:val="38"/>
+        </w:numPr>
+        <w:spacing w:line="256" w:lineRule="auto"/>
+        <w:jc w:val="both"/>
+        <w:rPr>
+          <w:rFonts w:cstheme="minorHAnsi"/>
+          <w:sz w:val="28"/>
+          <w:szCs w:val="28"/>
+        </w:rPr>
+      </w:pPr>
+      <w:r>
+        <w:rPr>
+          <w:rFonts w:cstheme="minorHAnsi"/>
+          <w:sz w:val="28"/>
+          <w:szCs w:val="28"/>
+        </w:rPr>
+        <w:t xml:space="preserve">Calcolo il tempo di ricarica dividendo il delta in kWh per la potenza del </w:t>
+      </w:r>
+      <w:proofErr w:type="spellStart"/>
+      <w:r>
+        <w:rPr>
+          <w:rFonts w:cstheme="minorHAnsi"/>
+          <w:sz w:val="28"/>
+          <w:szCs w:val="28"/>
+        </w:rPr>
+        <w:t>Supercharger</w:t>
+      </w:r>
+      <w:proofErr w:type="spellEnd"/>
+      <w:r>
+        <w:rPr>
+          <w:rFonts w:cstheme="minorHAnsi"/>
+          <w:sz w:val="28"/>
+          <w:szCs w:val="28"/>
+        </w:rPr>
+        <w:t xml:space="preserve"> (es: valore ottenuto 0.5 allora tempo = 30 minuti).</w:t>
+      </w:r>
+    </w:p>
+    <w:p>
+      <w:pPr>
+        <w:pStyle w:val="Paragrafoelenco"/>
+        <w:numPr>
+          <w:ilvl w:val="1"/>
+          <w:numId w:val="38"/>
+        </w:numPr>
+        <w:spacing w:line="256" w:lineRule="auto"/>
+        <w:jc w:val="both"/>
+        <w:rPr>
+          <w:rFonts w:cstheme="minorHAnsi"/>
+          <w:sz w:val="28"/>
+          <w:szCs w:val="28"/>
+        </w:rPr>
+      </w:pPr>
+      <w:r>
+        <w:rPr>
+          <w:rFonts w:cstheme="minorHAnsi"/>
+          <w:sz w:val="28"/>
+          <w:szCs w:val="28"/>
+        </w:rPr>
+        <w:t>Ricarico veicolo.</w:t>
       </w:r>
     </w:p>
     <w:p>
@@ -8643,7 +8918,6 @@
           <w:sz w:val="28"/>
           <w:szCs w:val="28"/>
         </w:rPr>
-        <w:lastRenderedPageBreak/>
         <w:t>Optional</w:t>
       </w:r>
       <w:r>
@@ -8795,6 +9069,132 @@
         </w:rPr>
         <w:t>Sensore.java.</w:t>
       </w:r>
+    </w:p>
+    <w:p>
+      <w:pPr>
+        <w:pStyle w:val="Paragrafoelenco"/>
+        <w:numPr>
+          <w:ilvl w:val="0"/>
+          <w:numId w:val="24"/>
+        </w:numPr>
+        <w:spacing w:line="256" w:lineRule="auto"/>
+        <w:rPr>
+          <w:rFonts w:cstheme="minorHAnsi"/>
+          <w:sz w:val="28"/>
+          <w:szCs w:val="28"/>
+        </w:rPr>
+      </w:pPr>
+      <w:r>
+        <w:rPr>
+          <w:rFonts w:cstheme="minorHAnsi"/>
+          <w:sz w:val="28"/>
+          <w:szCs w:val="28"/>
+        </w:rPr>
+        <w:t xml:space="preserve">Algoritmi </w:t>
+      </w:r>
+      <w:r>
+        <w:rPr>
+          <w:rFonts w:cstheme="minorHAnsi"/>
+          <w:sz w:val="28"/>
+          <w:szCs w:val="28"/>
+        </w:rPr>
+        <w:sym w:font="Wingdings" w:char="F0E0"/>
+      </w:r>
+      <w:r>
+        <w:rPr>
+          <w:rFonts w:cstheme="minorHAnsi"/>
+          <w:sz w:val="28"/>
+          <w:szCs w:val="28"/>
+        </w:rPr>
+        <w:t xml:space="preserve"> L’unico algoritmo particolare è utilizzato nel metodo </w:t>
+      </w:r>
+      <w:r>
+        <w:rPr>
+          <w:rFonts w:cstheme="minorHAnsi"/>
+          <w:i/>
+          <w:iCs/>
+          <w:sz w:val="28"/>
+          <w:szCs w:val="28"/>
+        </w:rPr>
+        <w:t>‘</w:t>
+      </w:r>
+      <w:proofErr w:type="spellStart"/>
+      <w:r>
+        <w:rPr>
+          <w:rFonts w:cstheme="minorHAnsi"/>
+          <w:i/>
+          <w:iCs/>
+          <w:sz w:val="28"/>
+          <w:szCs w:val="28"/>
+        </w:rPr>
+        <w:t>filtraAggiungi</w:t>
+      </w:r>
+      <w:proofErr w:type="spellEnd"/>
+      <w:r>
+        <w:rPr>
+          <w:rFonts w:cstheme="minorHAnsi"/>
+          <w:i/>
+          <w:iCs/>
+          <w:sz w:val="28"/>
+          <w:szCs w:val="28"/>
+        </w:rPr>
+        <w:t>()’</w:t>
+      </w:r>
+      <w:r>
+        <w:rPr>
+          <w:rFonts w:cstheme="minorHAnsi"/>
+          <w:sz w:val="28"/>
+          <w:szCs w:val="28"/>
+        </w:rPr>
+        <w:t xml:space="preserve"> della classe </w:t>
+      </w:r>
+      <w:proofErr w:type="spellStart"/>
+      <w:r>
+        <w:rPr>
+          <w:rFonts w:cstheme="minorHAnsi"/>
+          <w:sz w:val="28"/>
+          <w:szCs w:val="28"/>
+        </w:rPr>
+        <w:t>ParcheggioImpl</w:t>
+      </w:r>
+      <w:proofErr w:type="spellEnd"/>
+      <w:r>
+        <w:rPr>
+          <w:rFonts w:cstheme="minorHAnsi"/>
+          <w:sz w:val="28"/>
+          <w:szCs w:val="28"/>
+        </w:rPr>
+        <w:t xml:space="preserve">. Il metodo preso in questione permette l’inserimento di un nuovo veicolo parcheggiandolo nel posto più opportuno. Viene utilizzata una strategia di filtraggio (Pattern Strategy), passata come parametro. Nel caso di un veicolo con alimentazione elettrica, l’algoritmo darà priorità nel parcheggiare l’auto in questione in un posto elettrico. Se non fossero disponibili, in quanto tutti occupati oppure data la mancanza dalla tipologia del parcheggio, il veicolo verrà parcheggiato nel primo posto per le auto disponibile. </w:t>
+      </w:r>
+    </w:p>
+    <w:p>
+      <w:pPr>
+        <w:pStyle w:val="Paragrafoelenco"/>
+        <w:rPr>
+          <w:rFonts w:cstheme="minorHAnsi"/>
+          <w:sz w:val="28"/>
+          <w:szCs w:val="28"/>
+        </w:rPr>
+      </w:pPr>
+      <w:r>
+        <w:rPr>
+          <w:rFonts w:cstheme="minorHAnsi"/>
+          <w:sz w:val="28"/>
+          <w:szCs w:val="28"/>
+        </w:rPr>
+        <w:t>Questo metodo effettua tutti i vari controlli per verificare la possibilità di parcheggiare o meno un determinato veicolo (es. alimentazione a metano nel caso di un parcheggio sotterraneo, l’altezza del veicolo).</w:t>
+      </w:r>
+    </w:p>
+    <w:p>
+      <w:pPr>
+        <w:pStyle w:val="Paragrafoelenco"/>
+        <w:jc w:val="both"/>
+        <w:rPr>
+          <w:rFonts w:cstheme="minorHAnsi"/>
+          <w:sz w:val="28"/>
+          <w:szCs w:val="28"/>
+        </w:rPr>
+      </w:pPr>
     </w:p>
     <w:sectPr>
       <w:footerReference w:type="default" r:id="rId17"/>
@@ -11192,7 +11592,7 @@
         <w:rFonts w:ascii="Symbol" w:hAnsi="Symbol" w:hint="default"/>
       </w:rPr>
     </w:lvl>
-    <w:lvl w:ilvl="1" w:tplc="04100003" w:tentative="1">
+    <w:lvl w:ilvl="1" w:tplc="04100003">
       <w:start w:val="1"/>
       <w:numFmt w:val="bullet"/>
       <w:lvlText w:val="o"/>
@@ -12795,6 +13195,48 @@
   </w:num>
   <w:num w:numId="36">
     <w:abstractNumId w:val="11"/>
+  </w:num>
+  <w:num w:numId="37">
+    <w:abstractNumId w:val="26"/>
+    <w:lvlOverride w:ilvl="0">
+      <w:startOverride w:val="1"/>
+    </w:lvlOverride>
+    <w:lvlOverride w:ilvl="1">
+      <w:startOverride w:val="1"/>
+    </w:lvlOverride>
+    <w:lvlOverride w:ilvl="2">
+      <w:startOverride w:val="2"/>
+    </w:lvlOverride>
+    <w:lvlOverride w:ilvl="3">
+      <w:startOverride w:val="1"/>
+    </w:lvlOverride>
+    <w:lvlOverride w:ilvl="4">
+      <w:startOverride w:val="1"/>
+    </w:lvlOverride>
+    <w:lvlOverride w:ilvl="5">
+      <w:startOverride w:val="1"/>
+    </w:lvlOverride>
+    <w:lvlOverride w:ilvl="6">
+      <w:startOverride w:val="1"/>
+    </w:lvlOverride>
+    <w:lvlOverride w:ilvl="7">
+      <w:startOverride w:val="1"/>
+    </w:lvlOverride>
+    <w:lvlOverride w:ilvl="8">
+      <w:startOverride w:val="1"/>
+    </w:lvlOverride>
+  </w:num>
+  <w:num w:numId="38">
+    <w:abstractNumId w:val="22"/>
+    <w:lvlOverride w:ilvl="0"/>
+    <w:lvlOverride w:ilvl="1"/>
+    <w:lvlOverride w:ilvl="2"/>
+    <w:lvlOverride w:ilvl="3"/>
+    <w:lvlOverride w:ilvl="4"/>
+    <w:lvlOverride w:ilvl="5"/>
+    <w:lvlOverride w:ilvl="6"/>
+    <w:lvlOverride w:ilvl="7"/>
+    <w:lvlOverride w:ilvl="8"/>
   </w:num>
 </w:numbering>
 </file>

</xml_diff>

<commit_message>
Pulizia codice e piccole modifiche alla relazione
</commit_message>
<xml_diff>
--- a/Relazione/RelazionePMO.docx
+++ b/Relazione/RelazionePMO.docx
@@ -4862,12 +4862,93 @@
           <w:szCs w:val="32"/>
         </w:rPr>
       </w:pPr>
-      <w:r>
+    </w:p>
+    <w:p>
+      <w:pPr>
+        <w:jc w:val="center"/>
         <w:rPr>
           <w:rFonts w:cstheme="minorHAnsi"/>
           <w:sz w:val="32"/>
           <w:szCs w:val="32"/>
         </w:rPr>
+      </w:pPr>
+    </w:p>
+    <w:p>
+      <w:pPr>
+        <w:jc w:val="center"/>
+        <w:rPr>
+          <w:rFonts w:cstheme="minorHAnsi"/>
+          <w:sz w:val="32"/>
+          <w:szCs w:val="32"/>
+        </w:rPr>
+      </w:pPr>
+    </w:p>
+    <w:p>
+      <w:pPr>
+        <w:jc w:val="center"/>
+        <w:rPr>
+          <w:rFonts w:cstheme="minorHAnsi"/>
+          <w:sz w:val="32"/>
+          <w:szCs w:val="32"/>
+        </w:rPr>
+      </w:pPr>
+    </w:p>
+    <w:p>
+      <w:pPr>
+        <w:jc w:val="center"/>
+        <w:rPr>
+          <w:rFonts w:cstheme="minorHAnsi"/>
+          <w:sz w:val="32"/>
+          <w:szCs w:val="32"/>
+        </w:rPr>
+      </w:pPr>
+    </w:p>
+    <w:p>
+      <w:pPr>
+        <w:jc w:val="center"/>
+        <w:rPr>
+          <w:rFonts w:cstheme="minorHAnsi"/>
+          <w:sz w:val="32"/>
+          <w:szCs w:val="32"/>
+        </w:rPr>
+      </w:pPr>
+    </w:p>
+    <w:p>
+      <w:pPr>
+        <w:jc w:val="center"/>
+        <w:rPr>
+          <w:rFonts w:cstheme="minorHAnsi"/>
+          <w:sz w:val="32"/>
+          <w:szCs w:val="32"/>
+        </w:rPr>
+      </w:pPr>
+    </w:p>
+    <w:p>
+      <w:pPr>
+        <w:jc w:val="center"/>
+        <w:rPr>
+          <w:rFonts w:cstheme="minorHAnsi"/>
+          <w:sz w:val="32"/>
+          <w:szCs w:val="32"/>
+        </w:rPr>
+      </w:pPr>
+    </w:p>
+    <w:p>
+      <w:pPr>
+        <w:jc w:val="center"/>
+        <w:rPr>
+          <w:rFonts w:cstheme="minorHAnsi"/>
+          <w:sz w:val="32"/>
+          <w:szCs w:val="32"/>
+        </w:rPr>
+      </w:pPr>
+      <w:r>
+        <w:rPr>
+          <w:rFonts w:cstheme="minorHAnsi"/>
+          <w:sz w:val="32"/>
+          <w:szCs w:val="32"/>
+        </w:rPr>
+        <w:lastRenderedPageBreak/>
         <w:t>Leonardo Bigelli</w:t>
       </w:r>
     </w:p>
@@ -5106,7 +5187,6 @@
           <w:szCs w:val="28"/>
           <w:u w:val="single"/>
         </w:rPr>
-        <w:lastRenderedPageBreak/>
         <w:t xml:space="preserve">Parcheggio e </w:t>
       </w:r>
       <w:proofErr w:type="spellStart"/>
@@ -5167,7 +5247,7 @@
           <w:sz w:val="28"/>
           <w:szCs w:val="28"/>
         </w:rPr>
-        <w:t xml:space="preserve"> (per le auto o per le moto), un insieme di abbonamenti e anche un numero di monopattini disponibili per il noleggio. Tutte queste componenti che vanno ad astrarre il parcheggio in sé sono gestite in maniere dinamica, tramite l’utilizzo di collezioni che il linguaggio ci mette a disposizione. Il parcheggio è definito con caratteristiche il cui numero può variare a seconda di come viene richiesta l’istanza di un nuovo oggetto. La classe Parcheggio.java non è altro che l’interfaccia dove al suo interno sono presenti i messaggi che più comunemente un parcheggio scambierà con altre entità.  Un parcheggio permette di aggiungere un nuovo veicolo e quindi di parcheggiarlo, liberare un posto occupato, noleggiare un monopattino e, di conseguenza, anche di restituirlo,</w:t>
+        <w:t xml:space="preserve"> (per le auto o per le moto), un insieme di abbonamenti e anche un numero di monopattini disponibili per il noleggio. Tutte queste componenti che vanno ad astrarre il parcheggio in sé sono gestite in maniere dinamica, tramite l’utilizzo di collezioni che il linguaggio ci mette a disposizione. Il parcheggio è definito con caratteristiche il cui numero può variare a seconda di come viene richiesta l’istanza di un nuovo oggetto. La classe Parcheggio non è altro che l’interfaccia dove al suo interno sono presenti i messaggi che più comunemente un parcheggio scambierà con altre entità.  Un parcheggio permette di aggiungere un nuovo veicolo e quindi di parcheggiarlo, liberare un posto occupato, noleggiare un monopattino e, di conseguenza, anche di restituirlo,</w:t>
       </w:r>
       <w:r>
         <w:rPr>
@@ -5312,6 +5392,7 @@
           <w:sz w:val="28"/>
           <w:szCs w:val="28"/>
         </w:rPr>
+        <w:lastRenderedPageBreak/>
         <w:t xml:space="preserve">‘S’ </w:t>
       </w:r>
       <w:r>
@@ -5471,16 +5552,7 @@
           <w:sz w:val="28"/>
           <w:szCs w:val="28"/>
         </w:rPr>
-        <w:t xml:space="preserve">Per evitare di implementare metodi diversi per ciascun tipo di veicolo (auto, auto elettrica e moto) ho realizzato un unico metodo dove al suo interno andrà a invocare </w:t>
-      </w:r>
-      <w:r>
-        <w:rPr>
-          <w:rFonts w:cstheme="minorHAnsi"/>
-          <w:sz w:val="28"/>
-          <w:szCs w:val="28"/>
-        </w:rPr>
-        <w:lastRenderedPageBreak/>
-        <w:t xml:space="preserve">un metodo privato chiamato </w:t>
+        <w:t xml:space="preserve">Per evitare di implementare metodi diversi per ciascun tipo di veicolo (auto, auto elettrica e moto) ho realizzato un unico metodo dove al suo interno andrà a invocare un metodo privato chiamato </w:t>
       </w:r>
       <w:proofErr w:type="spellStart"/>
       <w:proofErr w:type="gramStart"/>
@@ -5829,6 +5901,7 @@
           <w:sz w:val="28"/>
           <w:szCs w:val="28"/>
         </w:rPr>
+        <w:lastRenderedPageBreak/>
         <w:t xml:space="preserve">2.2-     </w:t>
       </w:r>
       <w:r>
@@ -6017,7 +6090,6 @@
           <w:sz w:val="28"/>
           <w:szCs w:val="28"/>
         </w:rPr>
-        <w:lastRenderedPageBreak/>
         <w:t>3.2-</w:t>
       </w:r>
       <w:r>
@@ -6230,6 +6302,7 @@
           <w:szCs w:val="28"/>
           <w:u w:val="single"/>
         </w:rPr>
+        <w:lastRenderedPageBreak/>
         <w:t>Sensore</w:t>
       </w:r>
     </w:p>
@@ -6348,7 +6421,6 @@
           <w:sz w:val="28"/>
           <w:szCs w:val="28"/>
         </w:rPr>
-        <w:lastRenderedPageBreak/>
         <w:t>Il sensore non è altro che un’interfaccia parametrizzata con un unico metodo al suo interno anch’esso parametrizzato, chiamato ‘</w:t>
       </w:r>
       <w:proofErr w:type="spellStart"/>
@@ -6558,6 +6630,7 @@
           <w:szCs w:val="28"/>
           <w:u w:val="single"/>
         </w:rPr>
+        <w:lastRenderedPageBreak/>
         <w:t xml:space="preserve">Monopattino e </w:t>
       </w:r>
       <w:proofErr w:type="spellStart"/>
@@ -6703,7 +6776,6 @@
           <w:sz w:val="28"/>
           <w:szCs w:val="28"/>
         </w:rPr>
-        <w:lastRenderedPageBreak/>
         <w:drawing>
           <wp:inline distT="0" distB="0" distL="0" distR="0" wp14:anchorId="67D3C745" wp14:editId="4069D335">
             <wp:extent cx="6242668" cy="3838354"/>
@@ -6765,12 +6837,83 @@
           <w:szCs w:val="32"/>
         </w:rPr>
       </w:pPr>
-      <w:r>
+    </w:p>
+    <w:p>
+      <w:pPr>
+        <w:jc w:val="center"/>
         <w:rPr>
           <w:rFonts w:cstheme="minorHAnsi"/>
           <w:sz w:val="32"/>
           <w:szCs w:val="32"/>
         </w:rPr>
+      </w:pPr>
+    </w:p>
+    <w:p>
+      <w:pPr>
+        <w:jc w:val="center"/>
+        <w:rPr>
+          <w:rFonts w:cstheme="minorHAnsi"/>
+          <w:sz w:val="32"/>
+          <w:szCs w:val="32"/>
+        </w:rPr>
+      </w:pPr>
+    </w:p>
+    <w:p>
+      <w:pPr>
+        <w:jc w:val="center"/>
+        <w:rPr>
+          <w:rFonts w:cstheme="minorHAnsi"/>
+          <w:sz w:val="32"/>
+          <w:szCs w:val="32"/>
+        </w:rPr>
+      </w:pPr>
+    </w:p>
+    <w:p>
+      <w:pPr>
+        <w:jc w:val="center"/>
+        <w:rPr>
+          <w:rFonts w:cstheme="minorHAnsi"/>
+          <w:sz w:val="32"/>
+          <w:szCs w:val="32"/>
+        </w:rPr>
+      </w:pPr>
+    </w:p>
+    <w:p>
+      <w:pPr>
+        <w:jc w:val="center"/>
+        <w:rPr>
+          <w:rFonts w:cstheme="minorHAnsi"/>
+          <w:sz w:val="32"/>
+          <w:szCs w:val="32"/>
+        </w:rPr>
+      </w:pPr>
+    </w:p>
+    <w:p>
+      <w:pPr>
+        <w:jc w:val="center"/>
+        <w:rPr>
+          <w:rFonts w:cstheme="minorHAnsi"/>
+          <w:sz w:val="32"/>
+          <w:szCs w:val="32"/>
+        </w:rPr>
+      </w:pPr>
+    </w:p>
+    <w:p>
+      <w:pPr>
+        <w:jc w:val="center"/>
+        <w:rPr>
+          <w:rFonts w:cstheme="minorHAnsi"/>
+          <w:sz w:val="32"/>
+          <w:szCs w:val="32"/>
+        </w:rPr>
+      </w:pPr>
+      <w:r>
+        <w:rPr>
+          <w:rFonts w:cstheme="minorHAnsi"/>
+          <w:sz w:val="32"/>
+          <w:szCs w:val="32"/>
+        </w:rPr>
+        <w:lastRenderedPageBreak/>
         <w:t>Martin Berardi</w:t>
       </w:r>
     </w:p>
@@ -7084,7 +7227,6 @@
           <w:szCs w:val="28"/>
           <w:u w:val="single"/>
         </w:rPr>
-        <w:lastRenderedPageBreak/>
         <w:t>Soluzione proposta</w:t>
       </w:r>
       <w:r>
@@ -7318,6 +7460,7 @@
           <w:sz w:val="28"/>
           <w:szCs w:val="28"/>
         </w:rPr>
+        <w:lastRenderedPageBreak/>
         <w:t xml:space="preserve">Le eccezioni sono tutte sottoclassi di </w:t>
       </w:r>
       <w:proofErr w:type="spellStart"/>

</xml_diff>